<commit_message>
[V&V] Atualização geral dos artefatos de V&V
Foi corrigido o template o Plano de Teste e preenchido parte deste. Foi
atualizado também alguns itens do Plano de V&V
</commit_message>
<xml_diff>
--- a/Artefatos de Documentação/Processo Aplicado/EveRemind/6-Verificacao e Validacao/Plano de Verificação e Validação.docx
+++ b/Artefatos de Documentação/Processo Aplicado/EveRemind/6-Verificacao e Validacao/Plano de Verificação e Validação.docx
@@ -140,7 +140,6 @@
         </w:rPr>
         <w:t xml:space="preserve">Projeto: </w:t>
       </w:r>
-      <w:proofErr w:type="spellStart"/>
       <w:r>
         <w:rPr>
           <w:rFonts w:eastAsia="Arial"/>
@@ -149,7 +148,6 @@
         </w:rPr>
         <w:t>eveRemind</w:t>
       </w:r>
-      <w:proofErr w:type="spellEnd"/>
     </w:p>
     <w:p>
       <w:pPr>
@@ -1055,7 +1053,7 @@
         </w:rPr>
         <w:fldChar w:fldCharType="separate"/>
       </w:r>
-      <w:hyperlink w:anchor="_Toc420667231" w:history="1">
+      <w:hyperlink w:anchor="_Toc420859291" w:history="1">
         <w:r>
           <w:rPr>
             <w:rStyle w:val="Hyperlink"/>
@@ -1101,7 +1099,7 @@
             <w:noProof/>
             <w:webHidden/>
           </w:rPr>
-          <w:instrText xml:space="preserve"> PAGEREF _Toc420667231 \h </w:instrText>
+          <w:instrText xml:space="preserve"> PAGEREF _Toc420859291 \h </w:instrText>
         </w:r>
         <w:r>
           <w:rPr>
@@ -1146,7 +1144,7 @@
           <w:szCs w:val="22"/>
         </w:rPr>
       </w:pPr>
-      <w:hyperlink w:anchor="_Toc420667232" w:history="1">
+      <w:hyperlink w:anchor="_Toc420859292" w:history="1">
         <w:r>
           <w:rPr>
             <w:rStyle w:val="Hyperlink"/>
@@ -1174,7 +1172,7 @@
             <w:noProof/>
             <w:webHidden/>
           </w:rPr>
-          <w:instrText xml:space="preserve"> PAGEREF _Toc420667232 \h </w:instrText>
+          <w:instrText xml:space="preserve"> PAGEREF _Toc420859292 \h </w:instrText>
         </w:r>
         <w:r>
           <w:rPr>
@@ -1219,7 +1217,7 @@
           <w:szCs w:val="22"/>
         </w:rPr>
       </w:pPr>
-      <w:hyperlink w:anchor="_Toc420667233" w:history="1">
+      <w:hyperlink w:anchor="_Toc420859293" w:history="1">
         <w:r>
           <w:rPr>
             <w:rStyle w:val="Hyperlink"/>
@@ -1247,7 +1245,7 @@
             <w:noProof/>
             <w:webHidden/>
           </w:rPr>
-          <w:instrText xml:space="preserve"> PAGEREF _Toc420667233 \h </w:instrText>
+          <w:instrText xml:space="preserve"> PAGEREF _Toc420859293 \h </w:instrText>
         </w:r>
         <w:r>
           <w:rPr>
@@ -1292,7 +1290,7 @@
           <w:szCs w:val="22"/>
         </w:rPr>
       </w:pPr>
-      <w:hyperlink w:anchor="_Toc420667234" w:history="1">
+      <w:hyperlink w:anchor="_Toc420859294" w:history="1">
         <w:r>
           <w:rPr>
             <w:rStyle w:val="Hyperlink"/>
@@ -1320,7 +1318,7 @@
             <w:noProof/>
             <w:webHidden/>
           </w:rPr>
-          <w:instrText xml:space="preserve"> PAGEREF _Toc420667234 \h </w:instrText>
+          <w:instrText xml:space="preserve"> PAGEREF _Toc420859294 \h </w:instrText>
         </w:r>
         <w:r>
           <w:rPr>
@@ -1365,7 +1363,7 @@
           <w:szCs w:val="22"/>
         </w:rPr>
       </w:pPr>
-      <w:hyperlink w:anchor="_Toc420667235" w:history="1">
+      <w:hyperlink w:anchor="_Toc420859295" w:history="1">
         <w:r>
           <w:rPr>
             <w:rStyle w:val="Hyperlink"/>
@@ -1393,7 +1391,7 @@
             <w:noProof/>
             <w:webHidden/>
           </w:rPr>
-          <w:instrText xml:space="preserve"> PAGEREF _Toc420667235 \h </w:instrText>
+          <w:instrText xml:space="preserve"> PAGEREF _Toc420859295 \h </w:instrText>
         </w:r>
         <w:r>
           <w:rPr>
@@ -1438,7 +1436,7 @@
           <w:szCs w:val="22"/>
         </w:rPr>
       </w:pPr>
-      <w:hyperlink w:anchor="_Toc420667236" w:history="1">
+      <w:hyperlink w:anchor="_Toc420859296" w:history="1">
         <w:r>
           <w:rPr>
             <w:rStyle w:val="Hyperlink"/>
@@ -1466,7 +1464,7 @@
             <w:noProof/>
             <w:webHidden/>
           </w:rPr>
-          <w:instrText xml:space="preserve"> PAGEREF _Toc420667236 \h </w:instrText>
+          <w:instrText xml:space="preserve"> PAGEREF _Toc420859296 \h </w:instrText>
         </w:r>
         <w:r>
           <w:rPr>
@@ -1511,7 +1509,7 @@
           <w:szCs w:val="22"/>
         </w:rPr>
       </w:pPr>
-      <w:hyperlink w:anchor="_Toc420667237" w:history="1">
+      <w:hyperlink w:anchor="_Toc420859297" w:history="1">
         <w:r>
           <w:rPr>
             <w:rStyle w:val="Hyperlink"/>
@@ -1539,7 +1537,7 @@
             <w:noProof/>
             <w:webHidden/>
           </w:rPr>
-          <w:instrText xml:space="preserve"> PAGEREF _Toc420667237 \h </w:instrText>
+          <w:instrText xml:space="preserve"> PAGEREF _Toc420859297 \h </w:instrText>
         </w:r>
         <w:r>
           <w:rPr>
@@ -1584,7 +1582,7 @@
           <w:szCs w:val="22"/>
         </w:rPr>
       </w:pPr>
-      <w:hyperlink w:anchor="_Toc420667238" w:history="1">
+      <w:hyperlink w:anchor="_Toc420859298" w:history="1">
         <w:r>
           <w:rPr>
             <w:rStyle w:val="Hyperlink"/>
@@ -1612,7 +1610,7 @@
             <w:noProof/>
             <w:webHidden/>
           </w:rPr>
-          <w:instrText xml:space="preserve"> PAGEREF _Toc420667238 \h </w:instrText>
+          <w:instrText xml:space="preserve"> PAGEREF _Toc420859298 \h </w:instrText>
         </w:r>
         <w:r>
           <w:rPr>
@@ -1632,7 +1630,7 @@
             <w:noProof/>
             <w:webHidden/>
           </w:rPr>
-          <w:t>5</w:t>
+          <w:t>4</w:t>
         </w:r>
         <w:r>
           <w:rPr>
@@ -1657,7 +1655,7 @@
           <w:szCs w:val="22"/>
         </w:rPr>
       </w:pPr>
-      <w:hyperlink w:anchor="_Toc420667239" w:history="1">
+      <w:hyperlink w:anchor="_Toc420859299" w:history="1">
         <w:r>
           <w:rPr>
             <w:rStyle w:val="Hyperlink"/>
@@ -1685,7 +1683,7 @@
             <w:noProof/>
             <w:webHidden/>
           </w:rPr>
-          <w:instrText xml:space="preserve"> PAGEREF _Toc420667239 \h </w:instrText>
+          <w:instrText xml:space="preserve"> PAGEREF _Toc420859299 \h </w:instrText>
         </w:r>
         <w:r>
           <w:rPr>
@@ -1705,7 +1703,7 @@
             <w:noProof/>
             <w:webHidden/>
           </w:rPr>
-          <w:t>5</w:t>
+          <w:t>4</w:t>
         </w:r>
         <w:r>
           <w:rPr>
@@ -1730,7 +1728,7 @@
           <w:szCs w:val="22"/>
         </w:rPr>
       </w:pPr>
-      <w:hyperlink w:anchor="_Toc420667240" w:history="1">
+      <w:hyperlink w:anchor="_Toc420859300" w:history="1">
         <w:r>
           <w:rPr>
             <w:rStyle w:val="Hyperlink"/>
@@ -1758,7 +1756,7 @@
             <w:noProof/>
             <w:webHidden/>
           </w:rPr>
-          <w:instrText xml:space="preserve"> PAGEREF _Toc420667240 \h </w:instrText>
+          <w:instrText xml:space="preserve"> PAGEREF _Toc420859300 \h </w:instrText>
         </w:r>
         <w:r>
           <w:rPr>
@@ -1803,7 +1801,7 @@
           <w:szCs w:val="22"/>
         </w:rPr>
       </w:pPr>
-      <w:hyperlink w:anchor="_Toc420667241" w:history="1">
+      <w:hyperlink w:anchor="_Toc420859301" w:history="1">
         <w:r>
           <w:rPr>
             <w:rStyle w:val="Hyperlink"/>
@@ -1831,7 +1829,7 @@
             <w:noProof/>
             <w:webHidden/>
           </w:rPr>
-          <w:instrText xml:space="preserve"> PAGEREF _Toc420667241 \h </w:instrText>
+          <w:instrText xml:space="preserve"> PAGEREF _Toc420859301 \h </w:instrText>
         </w:r>
         <w:r>
           <w:rPr>
@@ -1876,7 +1874,7 @@
           <w:szCs w:val="22"/>
         </w:rPr>
       </w:pPr>
-      <w:hyperlink w:anchor="_Toc420667242" w:history="1">
+      <w:hyperlink w:anchor="_Toc420859302" w:history="1">
         <w:r>
           <w:rPr>
             <w:rStyle w:val="Hyperlink"/>
@@ -1904,7 +1902,7 @@
             <w:noProof/>
             <w:webHidden/>
           </w:rPr>
-          <w:instrText xml:space="preserve"> PAGEREF _Toc420667242 \h </w:instrText>
+          <w:instrText xml:space="preserve"> PAGEREF _Toc420859302 \h </w:instrText>
         </w:r>
         <w:r>
           <w:rPr>
@@ -1949,7 +1947,7 @@
           <w:szCs w:val="22"/>
         </w:rPr>
       </w:pPr>
-      <w:hyperlink w:anchor="_Toc420667243" w:history="1">
+      <w:hyperlink w:anchor="_Toc420859303" w:history="1">
         <w:r>
           <w:rPr>
             <w:rStyle w:val="Hyperlink"/>
@@ -1977,7 +1975,7 @@
             <w:noProof/>
             <w:webHidden/>
           </w:rPr>
-          <w:instrText xml:space="preserve"> PAGEREF _Toc420667243 \h </w:instrText>
+          <w:instrText xml:space="preserve"> PAGEREF _Toc420859303 \h </w:instrText>
         </w:r>
         <w:r>
           <w:rPr>
@@ -1997,7 +1995,7 @@
             <w:noProof/>
             <w:webHidden/>
           </w:rPr>
-          <w:t>6</w:t>
+          <w:t>5</w:t>
         </w:r>
         <w:r>
           <w:rPr>
@@ -2022,7 +2020,7 @@
           <w:szCs w:val="22"/>
         </w:rPr>
       </w:pPr>
-      <w:hyperlink w:anchor="_Toc420667244" w:history="1">
+      <w:hyperlink w:anchor="_Toc420859304" w:history="1">
         <w:r>
           <w:rPr>
             <w:rStyle w:val="Hyperlink"/>
@@ -2050,7 +2048,7 @@
             <w:noProof/>
             <w:webHidden/>
           </w:rPr>
-          <w:instrText xml:space="preserve"> PAGEREF _Toc420667244 \h </w:instrText>
+          <w:instrText xml:space="preserve"> PAGEREF _Toc420859304 \h </w:instrText>
         </w:r>
         <w:r>
           <w:rPr>
@@ -2095,7 +2093,7 @@
           <w:szCs w:val="22"/>
         </w:rPr>
       </w:pPr>
-      <w:hyperlink w:anchor="_Toc420667245" w:history="1">
+      <w:hyperlink w:anchor="_Toc420859305" w:history="1">
         <w:r>
           <w:rPr>
             <w:rStyle w:val="Hyperlink"/>
@@ -2123,7 +2121,7 @@
             <w:noProof/>
             <w:webHidden/>
           </w:rPr>
-          <w:instrText xml:space="preserve"> PAGEREF _Toc420667245 \h </w:instrText>
+          <w:instrText xml:space="preserve"> PAGEREF _Toc420859305 \h </w:instrText>
         </w:r>
         <w:r>
           <w:rPr>
@@ -2143,7 +2141,7 @@
             <w:noProof/>
             <w:webHidden/>
           </w:rPr>
-          <w:t>7</w:t>
+          <w:t>6</w:t>
         </w:r>
         <w:r>
           <w:rPr>
@@ -2168,7 +2166,7 @@
           <w:szCs w:val="22"/>
         </w:rPr>
       </w:pPr>
-      <w:hyperlink w:anchor="_Toc420667246" w:history="1">
+      <w:hyperlink w:anchor="_Toc420859306" w:history="1">
         <w:r>
           <w:rPr>
             <w:rStyle w:val="Hyperlink"/>
@@ -2196,7 +2194,7 @@
             <w:noProof/>
             <w:webHidden/>
           </w:rPr>
-          <w:instrText xml:space="preserve"> PAGEREF _Toc420667246 \h </w:instrText>
+          <w:instrText xml:space="preserve"> PAGEREF _Toc420859306 \h </w:instrText>
         </w:r>
         <w:r>
           <w:rPr>
@@ -2241,7 +2239,7 @@
           <w:szCs w:val="22"/>
         </w:rPr>
       </w:pPr>
-      <w:hyperlink w:anchor="_Toc420667247" w:history="1">
+      <w:hyperlink w:anchor="_Toc420859307" w:history="1">
         <w:r>
           <w:rPr>
             <w:rStyle w:val="Hyperlink"/>
@@ -2277,7 +2275,7 @@
             <w:noProof/>
             <w:webHidden/>
           </w:rPr>
-          <w:instrText xml:space="preserve"> PAGEREF _Toc420667247 \h </w:instrText>
+          <w:instrText xml:space="preserve"> PAGEREF _Toc420859307 \h </w:instrText>
         </w:r>
         <w:r>
           <w:rPr>
@@ -2322,7 +2320,7 @@
           <w:szCs w:val="22"/>
         </w:rPr>
       </w:pPr>
-      <w:hyperlink w:anchor="_Toc420667248" w:history="1">
+      <w:hyperlink w:anchor="_Toc420859308" w:history="1">
         <w:r>
           <w:rPr>
             <w:rStyle w:val="Hyperlink"/>
@@ -2358,7 +2356,7 @@
             <w:noProof/>
             <w:webHidden/>
           </w:rPr>
-          <w:instrText xml:space="preserve"> PAGEREF _Toc420667248 \h </w:instrText>
+          <w:instrText xml:space="preserve"> PAGEREF _Toc420859308 \h </w:instrText>
         </w:r>
         <w:r>
           <w:rPr>
@@ -2378,7 +2376,7 @@
             <w:noProof/>
             <w:webHidden/>
           </w:rPr>
-          <w:t>8</w:t>
+          <w:t>7</w:t>
         </w:r>
         <w:r>
           <w:rPr>
@@ -2403,7 +2401,7 @@
           <w:szCs w:val="22"/>
         </w:rPr>
       </w:pPr>
-      <w:hyperlink w:anchor="_Toc420667249" w:history="1">
+      <w:hyperlink w:anchor="_Toc420859309" w:history="1">
         <w:r>
           <w:rPr>
             <w:rStyle w:val="Hyperlink"/>
@@ -2439,7 +2437,7 @@
             <w:noProof/>
             <w:webHidden/>
           </w:rPr>
-          <w:instrText xml:space="preserve"> PAGEREF _Toc420667249 \h </w:instrText>
+          <w:instrText xml:space="preserve"> PAGEREF _Toc420859309 \h </w:instrText>
         </w:r>
         <w:r>
           <w:rPr>
@@ -2484,7 +2482,7 @@
           <w:szCs w:val="22"/>
         </w:rPr>
       </w:pPr>
-      <w:hyperlink w:anchor="_Toc420667250" w:history="1">
+      <w:hyperlink w:anchor="_Toc420859310" w:history="1">
         <w:r>
           <w:rPr>
             <w:rStyle w:val="Hyperlink"/>
@@ -2520,7 +2518,7 @@
             <w:noProof/>
             <w:webHidden/>
           </w:rPr>
-          <w:instrText xml:space="preserve"> PAGEREF _Toc420667250 \h </w:instrText>
+          <w:instrText xml:space="preserve"> PAGEREF _Toc420859310 \h </w:instrText>
         </w:r>
         <w:r>
           <w:rPr>
@@ -2540,7 +2538,7 @@
             <w:noProof/>
             <w:webHidden/>
           </w:rPr>
-          <w:t>9</w:t>
+          <w:t>8</w:t>
         </w:r>
         <w:r>
           <w:rPr>
@@ -2565,7 +2563,7 @@
           <w:szCs w:val="22"/>
         </w:rPr>
       </w:pPr>
-      <w:hyperlink w:anchor="_Toc420667251" w:history="1">
+      <w:hyperlink w:anchor="_Toc420859311" w:history="1">
         <w:r>
           <w:rPr>
             <w:rStyle w:val="Hyperlink"/>
@@ -2593,7 +2591,7 @@
             <w:noProof/>
             <w:webHidden/>
           </w:rPr>
-          <w:instrText xml:space="preserve"> PAGEREF _Toc420667251 \h </w:instrText>
+          <w:instrText xml:space="preserve"> PAGEREF _Toc420859311 \h </w:instrText>
         </w:r>
         <w:r>
           <w:rPr>
@@ -2638,7 +2636,7 @@
           <w:szCs w:val="22"/>
         </w:rPr>
       </w:pPr>
-      <w:hyperlink w:anchor="_Toc420667252" w:history="1">
+      <w:hyperlink w:anchor="_Toc420859312" w:history="1">
         <w:r>
           <w:rPr>
             <w:rStyle w:val="Hyperlink"/>
@@ -2666,7 +2664,7 @@
             <w:noProof/>
             <w:webHidden/>
           </w:rPr>
-          <w:instrText xml:space="preserve"> PAGEREF _Toc420667252 \h </w:instrText>
+          <w:instrText xml:space="preserve"> PAGEREF _Toc420859312 \h </w:instrText>
         </w:r>
         <w:r>
           <w:rPr>
@@ -2711,7 +2709,7 @@
           <w:szCs w:val="22"/>
         </w:rPr>
       </w:pPr>
-      <w:hyperlink w:anchor="_Toc420667253" w:history="1">
+      <w:hyperlink w:anchor="_Toc420859313" w:history="1">
         <w:r>
           <w:rPr>
             <w:rStyle w:val="Hyperlink"/>
@@ -2739,7 +2737,7 @@
             <w:noProof/>
             <w:webHidden/>
           </w:rPr>
-          <w:instrText xml:space="preserve"> PAGEREF _Toc420667253 \h </w:instrText>
+          <w:instrText xml:space="preserve"> PAGEREF _Toc420859313 \h </w:instrText>
         </w:r>
         <w:r>
           <w:rPr>
@@ -2784,7 +2782,7 @@
           <w:szCs w:val="22"/>
         </w:rPr>
       </w:pPr>
-      <w:hyperlink w:anchor="_Toc420667254" w:history="1">
+      <w:hyperlink w:anchor="_Toc420859314" w:history="1">
         <w:r>
           <w:rPr>
             <w:rStyle w:val="Hyperlink"/>
@@ -2812,7 +2810,7 @@
             <w:noProof/>
             <w:webHidden/>
           </w:rPr>
-          <w:instrText xml:space="preserve"> PAGEREF _Toc420667254 \h </w:instrText>
+          <w:instrText xml:space="preserve"> PAGEREF _Toc420859314 \h </w:instrText>
         </w:r>
         <w:r>
           <w:rPr>
@@ -2832,7 +2830,7 @@
             <w:noProof/>
             <w:webHidden/>
           </w:rPr>
-          <w:t>10</w:t>
+          <w:t>9</w:t>
         </w:r>
         <w:r>
           <w:rPr>
@@ -2857,7 +2855,7 @@
           <w:szCs w:val="22"/>
         </w:rPr>
       </w:pPr>
-      <w:hyperlink w:anchor="_Toc420667255" w:history="1">
+      <w:hyperlink w:anchor="_Toc420859315" w:history="1">
         <w:r>
           <w:rPr>
             <w:rStyle w:val="Hyperlink"/>
@@ -2885,7 +2883,7 @@
             <w:noProof/>
             <w:webHidden/>
           </w:rPr>
-          <w:instrText xml:space="preserve"> PAGEREF _Toc420667255 \h </w:instrText>
+          <w:instrText xml:space="preserve"> PAGEREF _Toc420859315 \h </w:instrText>
         </w:r>
         <w:r>
           <w:rPr>
@@ -2930,7 +2928,7 @@
           <w:szCs w:val="22"/>
         </w:rPr>
       </w:pPr>
-      <w:hyperlink w:anchor="_Toc420667256" w:history="1">
+      <w:hyperlink w:anchor="_Toc420859316" w:history="1">
         <w:r>
           <w:rPr>
             <w:rStyle w:val="Hyperlink"/>
@@ -2958,7 +2956,7 @@
             <w:noProof/>
             <w:webHidden/>
           </w:rPr>
-          <w:instrText xml:space="preserve"> PAGEREF _Toc420667256 \h </w:instrText>
+          <w:instrText xml:space="preserve"> PAGEREF _Toc420859316 \h </w:instrText>
         </w:r>
         <w:r>
           <w:rPr>
@@ -2978,7 +2976,7 @@
             <w:noProof/>
             <w:webHidden/>
           </w:rPr>
-          <w:t>11</w:t>
+          <w:t>10</w:t>
         </w:r>
         <w:r>
           <w:rPr>
@@ -3023,7 +3021,7 @@
       <w:bookmarkStart w:id="5" w:name="h.aa53q8lpr6ps" w:colFirst="0" w:colLast="0"/>
       <w:bookmarkStart w:id="6" w:name="h.yw0uyjhxqc5u" w:colFirst="0" w:colLast="0"/>
       <w:bookmarkStart w:id="7" w:name="_Toc417991399"/>
-      <w:bookmarkStart w:id="8" w:name="_Toc420667231"/>
+      <w:bookmarkStart w:id="8" w:name="_Toc420859291"/>
       <w:bookmarkEnd w:id="0"/>
       <w:bookmarkEnd w:id="1"/>
       <w:bookmarkEnd w:id="2"/>
@@ -3081,13 +3079,15 @@
       <w:bookmarkStart w:id="11" w:name="h.qhjqilne6t7h" w:colFirst="0" w:colLast="0"/>
       <w:bookmarkStart w:id="12" w:name="h.9pq832rdcidf" w:colFirst="0" w:colLast="0"/>
       <w:bookmarkStart w:id="13" w:name="h.27klxp5d0tw3" w:colFirst="0" w:colLast="0"/>
-      <w:bookmarkStart w:id="14" w:name="_Toc417991404"/>
-      <w:bookmarkStart w:id="15" w:name="_Toc420667232"/>
+      <w:bookmarkStart w:id="14" w:name="Proposito"/>
+      <w:bookmarkStart w:id="15" w:name="_Toc420859292"/>
+      <w:bookmarkStart w:id="16" w:name="_Toc417991404"/>
       <w:bookmarkEnd w:id="9"/>
       <w:bookmarkEnd w:id="10"/>
       <w:bookmarkEnd w:id="11"/>
       <w:bookmarkEnd w:id="12"/>
       <w:bookmarkEnd w:id="13"/>
+      <w:bookmarkEnd w:id="14"/>
       <w:r>
         <w:t>2. Documentos Referenciados</w:t>
       </w:r>
@@ -3112,16 +3112,7 @@
         <w:t xml:space="preserve"> as normas IEEE 1012:2004, </w:t>
       </w:r>
       <w:r>
-        <w:t>1044</w:t>
-      </w:r>
-      <w:r>
-        <w:t>:2009</w:t>
-      </w:r>
-      <w:r>
-        <w:t xml:space="preserve"> e 829</w:t>
-      </w:r>
-      <w:r>
-        <w:t>: 2008</w:t>
+        <w:t>1044:2009 e 829: 2008</w:t>
       </w:r>
       <w:r>
         <w:t xml:space="preserve"> </w:t>
@@ -3146,7 +3137,7 @@
           <w:rFonts w:eastAsia="Arial"/>
         </w:rPr>
       </w:pPr>
-      <w:bookmarkStart w:id="16" w:name="_Toc420667233"/>
+      <w:bookmarkStart w:id="17" w:name="_Toc420859293"/>
       <w:r>
         <w:rPr>
           <w:rFonts w:eastAsia="Arial"/>
@@ -3159,8 +3150,6 @@
         </w:rPr>
         <w:t xml:space="preserve"> Definições</w:t>
       </w:r>
-      <w:bookmarkStart w:id="17" w:name="_GoBack"/>
-      <w:bookmarkEnd w:id="16"/>
       <w:bookmarkEnd w:id="17"/>
     </w:p>
     <w:p>
@@ -3171,8 +3160,8 @@
           <w:rFonts w:eastAsia="Arial"/>
         </w:rPr>
       </w:pPr>
-      <w:bookmarkStart w:id="18" w:name="_Toc417991402"/>
-      <w:bookmarkStart w:id="19" w:name="_Toc420667234"/>
+      <w:bookmarkStart w:id="18" w:name="_Toc420859294"/>
+      <w:bookmarkStart w:id="19" w:name="_Toc417991402"/>
       <w:r>
         <w:rPr>
           <w:rFonts w:eastAsia="Arial"/>
@@ -3197,7 +3186,7 @@
         </w:rPr>
         <w:t>Abreviações</w:t>
       </w:r>
-      <w:bookmarkEnd w:id="19"/>
+      <w:bookmarkEnd w:id="18"/>
     </w:p>
     <w:p>
       <w:pPr>
@@ -3639,7 +3628,7 @@
         <w:pStyle w:val="Ttulo3"/>
         <w:ind w:firstLine="708"/>
       </w:pPr>
-      <w:bookmarkStart w:id="20" w:name="_Toc420667235"/>
+      <w:bookmarkStart w:id="20" w:name="_Toc420859295"/>
       <w:r>
         <w:t>3.2 Critério de Classificação de Anomalia</w:t>
       </w:r>
@@ -3700,8 +3689,8 @@
           <w:rFonts w:eastAsia="Arial"/>
         </w:rPr>
       </w:pPr>
-      <w:bookmarkStart w:id="21" w:name="_Toc420667236"/>
-      <w:bookmarkEnd w:id="18"/>
+      <w:bookmarkStart w:id="21" w:name="_Toc420859296"/>
+      <w:bookmarkEnd w:id="19"/>
       <w:r>
         <w:rPr>
           <w:rFonts w:eastAsia="Arial"/>
@@ -3714,7 +3703,7 @@
         </w:rPr>
         <w:t>. Visão Geral</w:t>
       </w:r>
-      <w:bookmarkEnd w:id="14"/>
+      <w:bookmarkEnd w:id="16"/>
       <w:r>
         <w:rPr>
           <w:rFonts w:eastAsia="Arial"/>
@@ -3732,7 +3721,7 @@
         </w:rPr>
       </w:pPr>
       <w:bookmarkStart w:id="22" w:name="h.s0wizci24w3e" w:colFirst="0" w:colLast="0"/>
-      <w:bookmarkStart w:id="23" w:name="_Toc420667237"/>
+      <w:bookmarkStart w:id="23" w:name="_Toc420859297"/>
       <w:bookmarkEnd w:id="22"/>
       <w:r>
         <w:t>4.1 Organização</w:t>
@@ -3882,7 +3871,7 @@
         <w:pStyle w:val="Ttulo4"/>
         <w:ind w:left="708" w:firstLine="708"/>
       </w:pPr>
-      <w:bookmarkStart w:id="24" w:name="_Toc420667238"/>
+      <w:bookmarkStart w:id="24" w:name="_Toc420859298"/>
       <w:r>
         <w:t>4.1.1 Independência Técnica</w:t>
       </w:r>
@@ -3916,7 +3905,7 @@
         <w:pStyle w:val="Ttulo4"/>
         <w:ind w:left="708" w:firstLine="708"/>
       </w:pPr>
-      <w:bookmarkStart w:id="25" w:name="_Toc420667239"/>
+      <w:bookmarkStart w:id="25" w:name="_Toc420859299"/>
       <w:r>
         <w:t>4.1.2 Independência Gerencial</w:t>
       </w:r>
@@ -3959,7 +3948,7 @@
         <w:pStyle w:val="Ttulo4"/>
         <w:ind w:left="708" w:firstLine="708"/>
       </w:pPr>
-      <w:bookmarkStart w:id="26" w:name="_Toc420667240"/>
+      <w:bookmarkStart w:id="26" w:name="_Toc420859300"/>
       <w:r>
         <w:t>4.1.3 Independência Financeira</w:t>
       </w:r>
@@ -3996,7 +3985,7 @@
           <w:szCs w:val="28"/>
         </w:rPr>
       </w:pPr>
-      <w:bookmarkStart w:id="27" w:name="_Toc420667241"/>
+      <w:bookmarkStart w:id="27" w:name="_Toc420859301"/>
       <w:r>
         <w:rPr>
           <w:color w:val="auto"/>
@@ -4067,7 +4056,7 @@
           <w:szCs w:val="28"/>
         </w:rPr>
       </w:pPr>
-      <w:bookmarkStart w:id="28" w:name="_Toc420667242"/>
+      <w:bookmarkStart w:id="28" w:name="_Toc420859302"/>
       <w:r>
         <w:rPr>
           <w:color w:val="auto"/>
@@ -4492,8 +4481,8 @@
           <w:rFonts w:eastAsia="Arial"/>
         </w:rPr>
       </w:pPr>
-      <w:bookmarkStart w:id="29" w:name="_Toc417991406"/>
-      <w:bookmarkStart w:id="30" w:name="_Toc420667243"/>
+      <w:bookmarkStart w:id="29" w:name="_Toc420859303"/>
+      <w:bookmarkStart w:id="30" w:name="_Toc417991406"/>
       <w:r>
         <w:rPr>
           <w:rFonts w:eastAsia="Arial"/>
@@ -4507,7 +4496,7 @@
         </w:rPr>
         <w:t>íntese dos Recursos</w:t>
       </w:r>
-      <w:bookmarkEnd w:id="30"/>
+      <w:bookmarkEnd w:id="29"/>
     </w:p>
     <w:p>
       <w:pPr>
@@ -4557,7 +4546,7 @@
         </w:rPr>
         <w:t xml:space="preserve"> indivíduos com os requisitos de formação e conhecimentos descritos no documento do </w:t>
       </w:r>
-      <w:hyperlink r:id="rId10" w:history="1">
+      <w:hyperlink r:id="rId10" w:anchor="papeis" w:history="1">
         <w:r>
           <w:rPr>
             <w:rStyle w:val="Hyperlink"/>
@@ -4651,26 +4640,6 @@
           <w:sz w:val="22"/>
           <w:szCs w:val="22"/>
         </w:rPr>
-        <w:t>Selenium</w:t>
-      </w:r>
-      <w:proofErr w:type="spellEnd"/>
-      <w:r>
-        <w:rPr>
-          <w:rFonts w:eastAsia="Arial"/>
-          <w:color w:val="auto"/>
-          <w:sz w:val="22"/>
-          <w:szCs w:val="22"/>
-        </w:rPr>
-        <w:t xml:space="preserve">, </w:t>
-      </w:r>
-      <w:proofErr w:type="spellStart"/>
-      <w:r>
-        <w:rPr>
-          <w:rFonts w:eastAsia="Arial"/>
-          <w:color w:val="auto"/>
-          <w:sz w:val="22"/>
-          <w:szCs w:val="22"/>
-        </w:rPr>
         <w:t>Netbeans</w:t>
       </w:r>
       <w:proofErr w:type="spellEnd"/>
@@ -4748,7 +4717,7 @@
           <w:rFonts w:eastAsia="Arial"/>
         </w:rPr>
       </w:pPr>
-      <w:bookmarkStart w:id="31" w:name="_Toc420667244"/>
+      <w:bookmarkStart w:id="31" w:name="_Toc420859304"/>
       <w:r>
         <w:rPr>
           <w:rFonts w:eastAsia="Arial"/>
@@ -4762,7 +4731,7 @@
         </w:rPr>
         <w:t xml:space="preserve"> Papéis e Responsabilidades</w:t>
       </w:r>
-      <w:bookmarkEnd w:id="29"/>
+      <w:bookmarkEnd w:id="30"/>
       <w:bookmarkEnd w:id="31"/>
       <w:r>
         <w:rPr>
@@ -5517,17 +5486,22 @@
       <w:bookmarkStart w:id="34" w:name="h.bgcugfxbp8rh" w:colFirst="0" w:colLast="0"/>
       <w:bookmarkStart w:id="35" w:name="h.ttc2ngx06i8y" w:colFirst="0" w:colLast="0"/>
       <w:bookmarkStart w:id="36" w:name="h.xhoet0dnm4ks" w:colFirst="0" w:colLast="0"/>
-      <w:bookmarkStart w:id="37" w:name="_Toc417991409"/>
-      <w:bookmarkStart w:id="38" w:name="_Toc420667245"/>
+      <w:bookmarkStart w:id="37" w:name="_Toc420859305"/>
+      <w:bookmarkStart w:id="38" w:name="_Toc417991409"/>
       <w:bookmarkEnd w:id="33"/>
       <w:bookmarkEnd w:id="34"/>
       <w:bookmarkEnd w:id="35"/>
       <w:bookmarkEnd w:id="36"/>
       <w:r>
-        <w:t>5. Itens Alvo da Verificação/Validação</w:t>
-      </w:r>
-      <w:bookmarkEnd w:id="38"/>
-    </w:p>
+        <w:t xml:space="preserve">5. </w:t>
+      </w:r>
+      <w:bookmarkStart w:id="39" w:name="ItensVV"/>
+      <w:r>
+        <w:t>Itens Alvo da Verificação/Validação</w:t>
+      </w:r>
+      <w:bookmarkEnd w:id="37"/>
+    </w:p>
+    <w:bookmarkEnd w:id="39"/>
     <w:p/>
     <w:p>
       <w:pPr>
@@ -5983,7 +5957,15 @@
           <w:sz w:val="22"/>
           <w:szCs w:val="22"/>
         </w:rPr>
-        <w:t>Análise de Impacto</w:t>
+        <w:t xml:space="preserve">Análise de </w:t>
+      </w:r>
+      <w:r>
+        <w:rPr>
+          <w:color w:val="auto"/>
+          <w:sz w:val="22"/>
+          <w:szCs w:val="22"/>
+        </w:rPr>
+        <w:t>RP/RM</w:t>
       </w:r>
     </w:p>
     <w:p>
@@ -6005,7 +5987,7 @@
           <w:sz w:val="22"/>
           <w:szCs w:val="22"/>
         </w:rPr>
-        <w:t>Registro e Resultado do Teste de Modificação</w:t>
+        <w:t>Plano de Migração</w:t>
       </w:r>
     </w:p>
     <w:p>
@@ -6027,116 +6009,6 @@
           <w:sz w:val="22"/>
           <w:szCs w:val="22"/>
         </w:rPr>
-        <w:t>Relatório de Aceitação</w:t>
-      </w:r>
-    </w:p>
-    <w:p>
-      <w:pPr>
-        <w:pStyle w:val="PargrafodaLista"/>
-        <w:numPr>
-          <w:ilvl w:val="1"/>
-          <w:numId w:val="9"/>
-        </w:numPr>
-        <w:rPr>
-          <w:color w:val="auto"/>
-          <w:sz w:val="22"/>
-          <w:szCs w:val="22"/>
-        </w:rPr>
-      </w:pPr>
-      <w:r>
-        <w:rPr>
-          <w:color w:val="auto"/>
-          <w:sz w:val="22"/>
-          <w:szCs w:val="22"/>
-        </w:rPr>
-        <w:t>Plano de Aposentadoria</w:t>
-      </w:r>
-    </w:p>
-    <w:p>
-      <w:pPr>
-        <w:pStyle w:val="PargrafodaLista"/>
-        <w:numPr>
-          <w:ilvl w:val="1"/>
-          <w:numId w:val="9"/>
-        </w:numPr>
-        <w:rPr>
-          <w:color w:val="auto"/>
-          <w:sz w:val="22"/>
-          <w:szCs w:val="22"/>
-        </w:rPr>
-      </w:pPr>
-      <w:r>
-        <w:rPr>
-          <w:color w:val="auto"/>
-          <w:sz w:val="22"/>
-          <w:szCs w:val="22"/>
-        </w:rPr>
-        <w:t>Plano de Manutenção</w:t>
-      </w:r>
-    </w:p>
-    <w:p>
-      <w:pPr>
-        <w:pStyle w:val="PargrafodaLista"/>
-        <w:numPr>
-          <w:ilvl w:val="1"/>
-          <w:numId w:val="9"/>
-        </w:numPr>
-        <w:rPr>
-          <w:color w:val="auto"/>
-          <w:sz w:val="22"/>
-          <w:szCs w:val="22"/>
-        </w:rPr>
-      </w:pPr>
-      <w:r>
-        <w:rPr>
-          <w:color w:val="auto"/>
-          <w:sz w:val="22"/>
-          <w:szCs w:val="22"/>
-        </w:rPr>
-        <w:t>Plano de Migração</w:t>
-      </w:r>
-    </w:p>
-    <w:p>
-      <w:pPr>
-        <w:pStyle w:val="PargrafodaLista"/>
-        <w:numPr>
-          <w:ilvl w:val="1"/>
-          <w:numId w:val="9"/>
-        </w:numPr>
-        <w:rPr>
-          <w:color w:val="auto"/>
-          <w:sz w:val="22"/>
-          <w:szCs w:val="22"/>
-        </w:rPr>
-      </w:pPr>
-      <w:r>
-        <w:rPr>
-          <w:color w:val="auto"/>
-          <w:sz w:val="22"/>
-          <w:szCs w:val="22"/>
-        </w:rPr>
-        <w:t>Procedimentos de Resolução</w:t>
-      </w:r>
-    </w:p>
-    <w:p>
-      <w:pPr>
-        <w:pStyle w:val="PargrafodaLista"/>
-        <w:numPr>
-          <w:ilvl w:val="1"/>
-          <w:numId w:val="9"/>
-        </w:numPr>
-        <w:rPr>
-          <w:color w:val="auto"/>
-          <w:sz w:val="22"/>
-          <w:szCs w:val="22"/>
-        </w:rPr>
-      </w:pPr>
-      <w:r>
-        <w:rPr>
-          <w:color w:val="auto"/>
-          <w:sz w:val="22"/>
-          <w:szCs w:val="22"/>
-        </w:rPr>
         <w:t>Registro dos Pedidos de Modificação</w:t>
       </w:r>
     </w:p>
@@ -6144,11 +6016,11 @@
       <w:pPr>
         <w:pStyle w:val="Ttulo2"/>
       </w:pPr>
-      <w:bookmarkStart w:id="39" w:name="h.qqsn3n3qdree" w:colFirst="0" w:colLast="0"/>
-      <w:bookmarkStart w:id="40" w:name="_Toc417991410"/>
-      <w:bookmarkStart w:id="41" w:name="_Toc420667246"/>
-      <w:bookmarkEnd w:id="37"/>
-      <w:bookmarkEnd w:id="39"/>
+      <w:bookmarkStart w:id="40" w:name="h.qqsn3n3qdree" w:colFirst="0" w:colLast="0"/>
+      <w:bookmarkStart w:id="41" w:name="_Toc420859306"/>
+      <w:bookmarkStart w:id="42" w:name="_Toc417991410"/>
+      <w:bookmarkEnd w:id="38"/>
+      <w:bookmarkEnd w:id="40"/>
       <w:r>
         <w:t>6. Estratégias de Verificação/Validação</w:t>
       </w:r>
@@ -6246,9 +6118,9 @@
           <w:color w:val="auto"/>
         </w:rPr>
       </w:pPr>
-      <w:bookmarkStart w:id="42" w:name="h.3dy6vkm" w:colFirst="0" w:colLast="0"/>
-      <w:bookmarkStart w:id="43" w:name="_Toc420667247"/>
-      <w:bookmarkEnd w:id="42"/>
+      <w:bookmarkStart w:id="43" w:name="h.3dy6vkm" w:colFirst="0" w:colLast="0"/>
+      <w:bookmarkStart w:id="44" w:name="_Toc420859307"/>
+      <w:bookmarkEnd w:id="43"/>
       <w:r>
         <w:rPr>
           <w:color w:val="auto"/>
@@ -6271,7 +6143,7 @@
         </w:rPr>
         <w:t>de Software</w:t>
       </w:r>
-      <w:bookmarkEnd w:id="43"/>
+      <w:bookmarkEnd w:id="44"/>
     </w:p>
     <w:p/>
     <w:tbl>
@@ -6371,6 +6243,7 @@
               </w:rPr>
               <w:t xml:space="preserve">e reparar defeitos em documentos de requisitos, </w:t>
             </w:r>
+            <w:proofErr w:type="gramStart"/>
             <w:r>
               <w:rPr>
                 <w:rFonts w:eastAsia="Arial"/>
@@ -6396,26 +6269,9 @@
                 <w:sz w:val="22"/>
                 <w:szCs w:val="22"/>
               </w:rPr>
-              <w:t xml:space="preserve"> código,</w:t>
-            </w:r>
-            <w:r>
-              <w:rPr>
-                <w:rFonts w:eastAsia="Arial"/>
-                <w:color w:val="auto"/>
-                <w:sz w:val="22"/>
-                <w:szCs w:val="22"/>
-              </w:rPr>
-              <w:t xml:space="preserve"> testes</w:t>
-            </w:r>
-            <w:r>
-              <w:rPr>
-                <w:rFonts w:eastAsia="Arial"/>
-                <w:color w:val="auto"/>
-                <w:sz w:val="22"/>
-                <w:szCs w:val="22"/>
-              </w:rPr>
               <w:t xml:space="preserve"> e manutenção</w:t>
             </w:r>
+            <w:proofErr w:type="gramEnd"/>
             <w:r>
               <w:rPr>
                 <w:rFonts w:eastAsia="Arial"/>
@@ -6527,30 +6383,76 @@
               <w:t>que eles são mais fáceis e baratos de serem corrigidos.</w:t>
             </w:r>
           </w:p>
+        </w:tc>
+      </w:tr>
+      <w:tr>
+        <w:tc>
+          <w:tcPr>
+            <w:tcW w:w="2268" w:type="dxa"/>
+            <w:tcBorders>
+              <w:top w:val="single" w:sz="4" w:space="0" w:color="000000"/>
+              <w:left w:val="single" w:sz="4" w:space="0" w:color="000000"/>
+              <w:bottom w:val="single" w:sz="4" w:space="0" w:color="000000"/>
+            </w:tcBorders>
+          </w:tcPr>
           <w:p>
             <w:pPr>
               <w:spacing w:before="60" w:after="60"/>
-              <w:rPr>
-                <w:color w:val="auto"/>
+              <w:jc w:val="center"/>
+              <w:rPr>
+                <w:b/>
                 <w:sz w:val="22"/>
                 <w:szCs w:val="22"/>
               </w:rPr>
             </w:pPr>
             <w:r>
               <w:rPr>
-                <w:color w:val="auto"/>
-                <w:sz w:val="22"/>
-                <w:szCs w:val="22"/>
-              </w:rPr>
-              <w:t xml:space="preserve">- Analisar </w:t>
-            </w:r>
-            <w:r>
-              <w:rPr>
-                <w:color w:val="auto"/>
-                <w:sz w:val="22"/>
-                <w:szCs w:val="22"/>
-              </w:rPr>
-              <w:t>o código, visando encontrar erros.</w:t>
+                <w:rFonts w:eastAsia="Arial"/>
+                <w:b/>
+                <w:sz w:val="22"/>
+                <w:szCs w:val="22"/>
+              </w:rPr>
+              <w:t>Ferramentas Necessárias</w:t>
+            </w:r>
+          </w:p>
+        </w:tc>
+        <w:tc>
+          <w:tcPr>
+            <w:tcW w:w="6110" w:type="dxa"/>
+            <w:tcBorders>
+              <w:top w:val="single" w:sz="4" w:space="0" w:color="000000"/>
+              <w:left w:val="single" w:sz="4" w:space="0" w:color="000000"/>
+              <w:bottom w:val="single" w:sz="4" w:space="0" w:color="000000"/>
+              <w:right w:val="single" w:sz="4" w:space="0" w:color="000000"/>
+            </w:tcBorders>
+          </w:tcPr>
+          <w:p>
+            <w:pPr>
+              <w:spacing w:before="60" w:after="60"/>
+              <w:rPr>
+                <w:rFonts w:eastAsia="Arial"/>
+                <w:color w:val="auto"/>
+                <w:sz w:val="22"/>
+                <w:szCs w:val="22"/>
+              </w:rPr>
+            </w:pPr>
+            <w:r>
+              <w:rPr>
+                <w:rFonts w:eastAsia="Arial"/>
+                <w:color w:val="auto"/>
+                <w:sz w:val="22"/>
+                <w:szCs w:val="22"/>
+              </w:rPr>
+              <w:t>-</w:t>
+            </w:r>
+            <w:r>
+              <w:rPr>
+                <w:rFonts w:eastAsia="Arial"/>
+                <w:color w:val="auto"/>
+                <w:sz w:val="22"/>
+                <w:szCs w:val="22"/>
+              </w:rPr>
+              <w:t xml:space="preserve"> Microsoft Office ou qualquer editor de texto rico.</w:t>
             </w:r>
           </w:p>
         </w:tc>
@@ -6582,7 +6484,7 @@
                 <w:sz w:val="22"/>
                 <w:szCs w:val="22"/>
               </w:rPr>
-              <w:t>Ferramentas Necessárias</w:t>
+              <w:t>Critérios de Êxito</w:t>
             </w:r>
           </w:p>
         </w:tc>
@@ -6613,7 +6515,70 @@
                 <w:sz w:val="22"/>
                 <w:szCs w:val="22"/>
               </w:rPr>
-              <w:t>-Estação de trabalho computacional.</w:t>
+              <w:t>- D</w:t>
+            </w:r>
+            <w:r>
+              <w:rPr>
+                <w:rFonts w:eastAsia="Arial"/>
+                <w:color w:val="auto"/>
+                <w:sz w:val="22"/>
+                <w:szCs w:val="22"/>
+              </w:rPr>
+              <w:t>efeitos Principais são corrigidos</w:t>
+            </w:r>
+          </w:p>
+          <w:p>
+            <w:pPr>
+              <w:spacing w:before="60" w:after="60"/>
+              <w:rPr>
+                <w:sz w:val="22"/>
+                <w:szCs w:val="22"/>
+              </w:rPr>
+            </w:pPr>
+            <w:r>
+              <w:rPr>
+                <w:rFonts w:eastAsia="Arial"/>
+                <w:color w:val="auto"/>
+                <w:sz w:val="22"/>
+                <w:szCs w:val="22"/>
+              </w:rPr>
+              <w:t>-</w:t>
+            </w:r>
+            <w:r>
+              <w:rPr>
+                <w:rFonts w:eastAsia="Arial"/>
+                <w:color w:val="auto"/>
+                <w:sz w:val="22"/>
+                <w:szCs w:val="22"/>
+              </w:rPr>
+              <w:t xml:space="preserve"> </w:t>
+            </w:r>
+            <w:r>
+              <w:rPr>
+                <w:rFonts w:eastAsia="Arial"/>
+                <w:color w:val="auto"/>
+                <w:sz w:val="22"/>
+                <w:szCs w:val="22"/>
+              </w:rPr>
+              <w:t xml:space="preserve">As não-conformidades identificadas durante a inspeção são acompanhadas </w:t>
+            </w:r>
+            <w:r>
+              <w:rPr>
+                <w:rFonts w:eastAsia="Arial"/>
+                <w:color w:val="auto"/>
+                <w:sz w:val="22"/>
+                <w:szCs w:val="22"/>
+              </w:rPr>
+              <w:t>até</w:t>
+            </w:r>
+            <w:r>
+              <w:rPr>
+                <w:rFonts w:eastAsia="Arial"/>
+                <w:color w:val="auto"/>
+                <w:sz w:val="22"/>
+                <w:szCs w:val="22"/>
+              </w:rPr>
+              <w:t xml:space="preserve"> o fechamento</w:t>
             </w:r>
           </w:p>
         </w:tc>
@@ -6634,6 +6599,7 @@
               <w:jc w:val="center"/>
               <w:rPr>
                 <w:b/>
+                <w:color w:val="auto"/>
                 <w:sz w:val="22"/>
                 <w:szCs w:val="22"/>
               </w:rPr>
@@ -6642,10 +6608,11 @@
               <w:rPr>
                 <w:rFonts w:eastAsia="Arial"/>
                 <w:b/>
-                <w:sz w:val="22"/>
-                <w:szCs w:val="22"/>
-              </w:rPr>
-              <w:t>Critérios de Êxito</w:t>
+                <w:color w:val="auto"/>
+                <w:sz w:val="22"/>
+                <w:szCs w:val="22"/>
+              </w:rPr>
+              <w:t>Considerações Especiais</w:t>
             </w:r>
           </w:p>
         </w:tc>
@@ -6663,116 +6630,6 @@
             <w:pPr>
               <w:spacing w:before="60" w:after="60"/>
               <w:rPr>
-                <w:rFonts w:eastAsia="Arial"/>
-                <w:color w:val="auto"/>
-                <w:sz w:val="22"/>
-                <w:szCs w:val="22"/>
-              </w:rPr>
-            </w:pPr>
-            <w:r>
-              <w:rPr>
-                <w:rFonts w:eastAsia="Arial"/>
-                <w:color w:val="auto"/>
-                <w:sz w:val="22"/>
-                <w:szCs w:val="22"/>
-              </w:rPr>
-              <w:t>- D</w:t>
-            </w:r>
-            <w:r>
-              <w:rPr>
-                <w:rFonts w:eastAsia="Arial"/>
-                <w:color w:val="auto"/>
-                <w:sz w:val="22"/>
-                <w:szCs w:val="22"/>
-              </w:rPr>
-              <w:t>efeitos Principais são corrigidos</w:t>
-            </w:r>
-          </w:p>
-          <w:p>
-            <w:pPr>
-              <w:spacing w:before="60" w:after="60"/>
-              <w:rPr>
-                <w:sz w:val="22"/>
-                <w:szCs w:val="22"/>
-              </w:rPr>
-            </w:pPr>
-            <w:r>
-              <w:rPr>
-                <w:rFonts w:eastAsia="Arial"/>
-                <w:color w:val="auto"/>
-                <w:sz w:val="22"/>
-                <w:szCs w:val="22"/>
-              </w:rPr>
-              <w:t>-</w:t>
-            </w:r>
-            <w:r>
-              <w:rPr>
-                <w:rFonts w:eastAsia="Arial"/>
-                <w:color w:val="auto"/>
-                <w:sz w:val="22"/>
-                <w:szCs w:val="22"/>
-              </w:rPr>
-              <w:t xml:space="preserve"> </w:t>
-            </w:r>
-            <w:r>
-              <w:rPr>
-                <w:rFonts w:eastAsia="Arial"/>
-                <w:color w:val="auto"/>
-                <w:sz w:val="22"/>
-                <w:szCs w:val="22"/>
-              </w:rPr>
-              <w:t>As não-conformidades identificadas durante a inspeção são acompanhadas para o fechamento</w:t>
-            </w:r>
-          </w:p>
-        </w:tc>
-      </w:tr>
-      <w:tr>
-        <w:tc>
-          <w:tcPr>
-            <w:tcW w:w="2268" w:type="dxa"/>
-            <w:tcBorders>
-              <w:top w:val="single" w:sz="4" w:space="0" w:color="000000"/>
-              <w:left w:val="single" w:sz="4" w:space="0" w:color="000000"/>
-              <w:bottom w:val="single" w:sz="4" w:space="0" w:color="000000"/>
-            </w:tcBorders>
-          </w:tcPr>
-          <w:p>
-            <w:pPr>
-              <w:spacing w:before="60" w:after="60"/>
-              <w:jc w:val="center"/>
-              <w:rPr>
-                <w:b/>
-                <w:color w:val="auto"/>
-                <w:sz w:val="22"/>
-                <w:szCs w:val="22"/>
-              </w:rPr>
-            </w:pPr>
-            <w:r>
-              <w:rPr>
-                <w:rFonts w:eastAsia="Arial"/>
-                <w:b/>
-                <w:color w:val="auto"/>
-                <w:sz w:val="22"/>
-                <w:szCs w:val="22"/>
-              </w:rPr>
-              <w:t>Considerações Especiais</w:t>
-            </w:r>
-          </w:p>
-        </w:tc>
-        <w:tc>
-          <w:tcPr>
-            <w:tcW w:w="6110" w:type="dxa"/>
-            <w:tcBorders>
-              <w:top w:val="single" w:sz="4" w:space="0" w:color="000000"/>
-              <w:left w:val="single" w:sz="4" w:space="0" w:color="000000"/>
-              <w:bottom w:val="single" w:sz="4" w:space="0" w:color="000000"/>
-              <w:right w:val="single" w:sz="4" w:space="0" w:color="000000"/>
-            </w:tcBorders>
-          </w:tcPr>
-          <w:p>
-            <w:pPr>
-              <w:spacing w:before="60" w:after="60"/>
-              <w:rPr>
                 <w:color w:val="auto"/>
                 <w:sz w:val="22"/>
                 <w:szCs w:val="22"/>
@@ -6792,7 +6649,10 @@
       </w:tr>
     </w:tbl>
     <w:p/>
-    <w:p/>
+    <w:p>
+      <w:bookmarkStart w:id="45" w:name="_GoBack"/>
+      <w:bookmarkEnd w:id="45"/>
+    </w:p>
     <w:p>
       <w:pPr>
         <w:pStyle w:val="Ttulo3"/>
@@ -6801,7 +6661,7 @@
           <w:color w:val="auto"/>
         </w:rPr>
       </w:pPr>
-      <w:bookmarkStart w:id="44" w:name="_Toc420667248"/>
+      <w:bookmarkStart w:id="46" w:name="_Toc420859308"/>
       <w:r>
         <w:rPr>
           <w:color w:val="auto"/>
@@ -6822,7 +6682,7 @@
         </w:rPr>
         <w:t>Teste de Integridade</w:t>
       </w:r>
-      <w:bookmarkEnd w:id="44"/>
+      <w:bookmarkEnd w:id="46"/>
       <w:r>
         <w:rPr>
           <w:rFonts w:eastAsia="Arial"/>
@@ -6874,7 +6734,6 @@
                 <w:sz w:val="22"/>
                 <w:szCs w:val="22"/>
               </w:rPr>
-              <w:lastRenderedPageBreak/>
               <w:t>Objetivo do</w:t>
             </w:r>
             <w:r>
@@ -7017,6 +6876,7 @@
                 <w:sz w:val="22"/>
                 <w:szCs w:val="22"/>
               </w:rPr>
+              <w:lastRenderedPageBreak/>
               <w:t xml:space="preserve"> </w:t>
             </w:r>
           </w:p>
@@ -7080,6 +6940,7 @@
                 <w:sz w:val="22"/>
                 <w:szCs w:val="22"/>
               </w:rPr>
+              <w:lastRenderedPageBreak/>
               <w:t>Ferramentas Necessárias</w:t>
             </w:r>
           </w:p>
@@ -7368,7 +7229,7 @@
           <w:color w:val="auto"/>
         </w:rPr>
       </w:pPr>
-      <w:bookmarkStart w:id="45" w:name="_Toc420667249"/>
+      <w:bookmarkStart w:id="47" w:name="_Toc420859309"/>
       <w:r>
         <w:rPr>
           <w:color w:val="auto"/>
@@ -7389,7 +7250,7 @@
         </w:rPr>
         <w:t>Teste de Estrutura</w:t>
       </w:r>
-      <w:bookmarkEnd w:id="45"/>
+      <w:bookmarkEnd w:id="47"/>
     </w:p>
     <w:p/>
     <w:tbl>
@@ -7824,7 +7685,7 @@
           <w:color w:val="auto"/>
         </w:rPr>
       </w:pPr>
-      <w:bookmarkStart w:id="46" w:name="_Toc420667250"/>
+      <w:bookmarkStart w:id="48" w:name="_Toc420859310"/>
       <w:r>
         <w:rPr>
           <w:color w:val="auto"/>
@@ -7845,7 +7706,7 @@
         </w:rPr>
         <w:t>Teste Funcional</w:t>
       </w:r>
-      <w:bookmarkEnd w:id="46"/>
+      <w:bookmarkEnd w:id="48"/>
     </w:p>
     <w:p/>
     <w:tbl>
@@ -7889,7 +7750,6 @@
                 <w:sz w:val="22"/>
                 <w:szCs w:val="22"/>
               </w:rPr>
-              <w:lastRenderedPageBreak/>
               <w:t>Objetivo do</w:t>
             </w:r>
             <w:r>
@@ -8034,6 +7894,7 @@
                 <w:sz w:val="22"/>
                 <w:szCs w:val="22"/>
               </w:rPr>
+              <w:lastRenderedPageBreak/>
               <w:t>- As mensagens de erro de avisos apropriadas são exibidas quando dados inválidos são utilizados.</w:t>
             </w:r>
           </w:p>
@@ -8088,6 +7949,7 @@
                 <w:sz w:val="22"/>
                 <w:szCs w:val="22"/>
               </w:rPr>
+              <w:lastRenderedPageBreak/>
               <w:t>Ferramentas Necessárias</w:t>
             </w:r>
           </w:p>
@@ -8111,17 +7973,15 @@
                 <w:szCs w:val="22"/>
               </w:rPr>
             </w:pPr>
-            <w:proofErr w:type="spellStart"/>
-            <w:r>
-              <w:rPr>
-                <w:rFonts w:eastAsia="Arial"/>
-                <w:color w:val="auto"/>
-                <w:sz w:val="22"/>
-                <w:szCs w:val="22"/>
-              </w:rPr>
-              <w:t>Selenium</w:t>
-            </w:r>
-            <w:proofErr w:type="spellEnd"/>
+            <w:r>
+              <w:rPr>
+                <w:rFonts w:eastAsia="Arial"/>
+                <w:color w:val="auto"/>
+                <w:sz w:val="22"/>
+                <w:szCs w:val="22"/>
+              </w:rPr>
+              <w:t>Microsoft Office</w:t>
+            </w:r>
           </w:p>
         </w:tc>
       </w:tr>
@@ -8272,7 +8132,7 @@
           <w:rFonts w:eastAsia="Arial"/>
         </w:rPr>
       </w:pPr>
-      <w:bookmarkStart w:id="47" w:name="_Toc420667251"/>
+      <w:bookmarkStart w:id="49" w:name="_Toc420859311"/>
       <w:r>
         <w:rPr>
           <w:rFonts w:eastAsia="Arial"/>
@@ -8285,8 +8145,8 @@
         </w:rPr>
         <w:t>efinição de Atividades</w:t>
       </w:r>
-      <w:bookmarkEnd w:id="40"/>
-      <w:bookmarkEnd w:id="47"/>
+      <w:bookmarkEnd w:id="42"/>
+      <w:bookmarkEnd w:id="49"/>
     </w:p>
     <w:p>
       <w:pPr>
@@ -8314,7 +8174,7 @@
         </w:rPr>
         <w:t xml:space="preserve">As atividades estão referenciadas no </w:t>
       </w:r>
-      <w:hyperlink r:id="rId11" w:history="1">
+      <w:hyperlink r:id="rId11" w:anchor="atividades" w:history="1">
         <w:r>
           <w:rPr>
             <w:rStyle w:val="Hyperlink"/>
@@ -8344,18 +8204,18 @@
       <w:pPr>
         <w:pStyle w:val="Ttulo2"/>
       </w:pPr>
-      <w:bookmarkStart w:id="48" w:name="h.mlwc7sfedwxg" w:colFirst="0" w:colLast="0"/>
-      <w:bookmarkStart w:id="49" w:name="h.4r6b4q3kwsu0" w:colFirst="0" w:colLast="0"/>
-      <w:bookmarkStart w:id="50" w:name="_Toc420667252"/>
-      <w:bookmarkEnd w:id="48"/>
-      <w:bookmarkEnd w:id="49"/>
+      <w:bookmarkStart w:id="50" w:name="h.mlwc7sfedwxg" w:colFirst="0" w:colLast="0"/>
+      <w:bookmarkStart w:id="51" w:name="h.4r6b4q3kwsu0" w:colFirst="0" w:colLast="0"/>
+      <w:bookmarkStart w:id="52" w:name="_Toc420859312"/>
+      <w:bookmarkEnd w:id="50"/>
+      <w:bookmarkEnd w:id="51"/>
       <w:r>
         <w:t>8</w:t>
       </w:r>
       <w:r>
         <w:t>. Requisitos administrativos de V&amp;V</w:t>
       </w:r>
-      <w:bookmarkEnd w:id="50"/>
+      <w:bookmarkEnd w:id="52"/>
     </w:p>
     <w:p>
       <w:pPr>
@@ -8378,7 +8238,7 @@
           <w:szCs w:val="28"/>
         </w:rPr>
       </w:pPr>
-      <w:bookmarkStart w:id="51" w:name="_Toc420667253"/>
+      <w:bookmarkStart w:id="53" w:name="_Toc420859313"/>
       <w:r>
         <w:rPr>
           <w:szCs w:val="28"/>
@@ -8397,7 +8257,7 @@
         </w:rPr>
         <w:t xml:space="preserve"> Resolução de anomalias e relatos</w:t>
       </w:r>
-      <w:bookmarkEnd w:id="51"/>
+      <w:bookmarkEnd w:id="53"/>
     </w:p>
     <w:p>
       <w:pPr>
@@ -8488,7 +8348,7 @@
           <w:szCs w:val="28"/>
         </w:rPr>
       </w:pPr>
-      <w:bookmarkStart w:id="52" w:name="_Toc420667254"/>
+      <w:bookmarkStart w:id="54" w:name="_Toc420859314"/>
       <w:r>
         <w:rPr>
           <w:rFonts w:eastAsia="Arial"/>
@@ -8513,7 +8373,7 @@
         </w:rPr>
         <w:t>Política de desvio</w:t>
       </w:r>
-      <w:bookmarkEnd w:id="52"/>
+      <w:bookmarkEnd w:id="54"/>
     </w:p>
     <w:p>
       <w:pPr>
@@ -8626,121 +8486,121 @@
           <w:sz w:val="22"/>
           <w:szCs w:val="22"/>
         </w:rPr>
+        <w:t>3.</w:t>
+      </w:r>
+      <w:r>
+        <w:rPr>
+          <w:color w:val="auto"/>
+          <w:sz w:val="22"/>
+          <w:szCs w:val="22"/>
+        </w:rPr>
+        <w:t>Se todas as entradas pertinentes foram reunidas para o início da atividade;</w:t>
+      </w:r>
+    </w:p>
+    <w:p>
+      <w:pPr>
+        <w:ind w:left="708" w:firstLine="708"/>
+        <w:rPr>
+          <w:color w:val="auto"/>
+          <w:sz w:val="22"/>
+          <w:szCs w:val="22"/>
+        </w:rPr>
+      </w:pPr>
+      <w:r>
+        <w:rPr>
+          <w:color w:val="auto"/>
+          <w:sz w:val="22"/>
+          <w:szCs w:val="22"/>
+        </w:rPr>
+        <w:t>4.</w:t>
+      </w:r>
+      <w:r>
+        <w:rPr>
+          <w:color w:val="auto"/>
+          <w:sz w:val="22"/>
+          <w:szCs w:val="22"/>
+        </w:rPr>
+        <w:t>Execução de todas as tarefas pertinentes de cada atividade;</w:t>
+      </w:r>
+    </w:p>
+    <w:p>
+      <w:pPr>
+        <w:ind w:left="708" w:firstLine="708"/>
+        <w:rPr>
+          <w:color w:val="auto"/>
+          <w:sz w:val="22"/>
+          <w:szCs w:val="22"/>
+        </w:rPr>
+      </w:pPr>
+      <w:r>
+        <w:rPr>
+          <w:color w:val="auto"/>
+          <w:sz w:val="22"/>
+          <w:szCs w:val="22"/>
+        </w:rPr>
+        <w:t>5.</w:t>
+      </w:r>
+      <w:r>
+        <w:rPr>
+          <w:color w:val="auto"/>
+          <w:sz w:val="22"/>
+          <w:szCs w:val="22"/>
+        </w:rPr>
+        <w:t>Se todos os critérios de saída pertinentes foram alcançados ao término da atividade;</w:t>
+      </w:r>
+    </w:p>
+    <w:p>
+      <w:pPr>
+        <w:ind w:left="708" w:firstLine="708"/>
+        <w:rPr>
+          <w:color w:val="auto"/>
+          <w:sz w:val="22"/>
+          <w:szCs w:val="22"/>
+        </w:rPr>
+      </w:pPr>
+      <w:r>
+        <w:rPr>
+          <w:color w:val="auto"/>
+          <w:sz w:val="22"/>
+          <w:szCs w:val="22"/>
+        </w:rPr>
+        <w:t>6.</w:t>
+      </w:r>
+      <w:r>
+        <w:rPr>
+          <w:color w:val="auto"/>
+          <w:sz w:val="22"/>
+          <w:szCs w:val="22"/>
+        </w:rPr>
+        <w:t>Se todos os produtos pertinentes da atividade foram gerados.</w:t>
+      </w:r>
+    </w:p>
+    <w:p>
+      <w:pPr>
+        <w:ind w:left="708" w:firstLine="708"/>
+        <w:rPr>
+          <w:color w:val="auto"/>
+          <w:sz w:val="22"/>
+          <w:szCs w:val="22"/>
+        </w:rPr>
+      </w:pPr>
+    </w:p>
+    <w:p>
+      <w:pPr>
+        <w:ind w:left="708" w:firstLine="708"/>
+        <w:rPr>
+          <w:color w:val="auto"/>
+          <w:sz w:val="22"/>
+          <w:szCs w:val="22"/>
+        </w:rPr>
+      </w:pPr>
+      <w:r>
+        <w:rPr>
+          <w:color w:val="auto"/>
+          <w:sz w:val="22"/>
+          <w:szCs w:val="22"/>
+        </w:rPr>
         <w:lastRenderedPageBreak/>
-        <w:t>3.</w:t>
-      </w:r>
-      <w:r>
-        <w:rPr>
-          <w:color w:val="auto"/>
-          <w:sz w:val="22"/>
-          <w:szCs w:val="22"/>
-        </w:rPr>
-        <w:t>Se todas as entradas pertinentes foram reunidas para o início da atividade;</w:t>
-      </w:r>
-    </w:p>
-    <w:p>
-      <w:pPr>
-        <w:ind w:left="708" w:firstLine="708"/>
-        <w:rPr>
-          <w:color w:val="auto"/>
-          <w:sz w:val="22"/>
-          <w:szCs w:val="22"/>
-        </w:rPr>
-      </w:pPr>
-      <w:r>
-        <w:rPr>
-          <w:color w:val="auto"/>
-          <w:sz w:val="22"/>
-          <w:szCs w:val="22"/>
-        </w:rPr>
-        <w:t>4.</w:t>
-      </w:r>
-      <w:r>
-        <w:rPr>
-          <w:color w:val="auto"/>
-          <w:sz w:val="22"/>
-          <w:szCs w:val="22"/>
-        </w:rPr>
-        <w:t>Execução de todas as tarefas pertinentes de cada atividade;</w:t>
-      </w:r>
-    </w:p>
-    <w:p>
-      <w:pPr>
-        <w:ind w:left="708" w:firstLine="708"/>
-        <w:rPr>
-          <w:color w:val="auto"/>
-          <w:sz w:val="22"/>
-          <w:szCs w:val="22"/>
-        </w:rPr>
-      </w:pPr>
-      <w:r>
-        <w:rPr>
-          <w:color w:val="auto"/>
-          <w:sz w:val="22"/>
-          <w:szCs w:val="22"/>
-        </w:rPr>
-        <w:t>5.</w:t>
-      </w:r>
-      <w:r>
-        <w:rPr>
-          <w:color w:val="auto"/>
-          <w:sz w:val="22"/>
-          <w:szCs w:val="22"/>
-        </w:rPr>
-        <w:t>Se todos os critérios de saída pertinentes foram alcançados ao término da atividade;</w:t>
-      </w:r>
-    </w:p>
-    <w:p>
-      <w:pPr>
-        <w:ind w:left="708" w:firstLine="708"/>
-        <w:rPr>
-          <w:color w:val="auto"/>
-          <w:sz w:val="22"/>
-          <w:szCs w:val="22"/>
-        </w:rPr>
-      </w:pPr>
-      <w:r>
-        <w:rPr>
-          <w:color w:val="auto"/>
-          <w:sz w:val="22"/>
-          <w:szCs w:val="22"/>
-        </w:rPr>
-        <w:t>6.</w:t>
-      </w:r>
-      <w:r>
-        <w:rPr>
-          <w:color w:val="auto"/>
-          <w:sz w:val="22"/>
-          <w:szCs w:val="22"/>
-        </w:rPr>
-        <w:t>Se todos os produtos pertinentes da atividade foram gerados.</w:t>
-      </w:r>
-    </w:p>
-    <w:p>
-      <w:pPr>
-        <w:ind w:left="708" w:firstLine="708"/>
-        <w:rPr>
-          <w:color w:val="auto"/>
-          <w:sz w:val="22"/>
-          <w:szCs w:val="22"/>
-        </w:rPr>
-      </w:pPr>
-    </w:p>
-    <w:p>
-      <w:pPr>
-        <w:ind w:left="708" w:firstLine="708"/>
-        <w:rPr>
-          <w:color w:val="auto"/>
-          <w:sz w:val="22"/>
-          <w:szCs w:val="22"/>
-        </w:rPr>
-      </w:pPr>
-      <w:r>
-        <w:rPr>
-          <w:color w:val="auto"/>
-          <w:sz w:val="22"/>
-          <w:szCs w:val="22"/>
-        </w:rPr>
         <w:t>Se algum dos aspectos a serem monitora</w:t>
       </w:r>
       <w:r>
@@ -8939,16 +8799,16 @@
         <w:pStyle w:val="Ttulo3"/>
         <w:ind w:left="708"/>
       </w:pPr>
-      <w:bookmarkStart w:id="53" w:name="_Toc420657834"/>
-      <w:bookmarkStart w:id="54" w:name="_Toc420667255"/>
+      <w:bookmarkStart w:id="55" w:name="_Toc420657834"/>
+      <w:bookmarkStart w:id="56" w:name="_Toc420859315"/>
       <w:r>
         <w:t>8.3</w:t>
       </w:r>
       <w:r>
         <w:t xml:space="preserve"> Aprovação Formal das Políticas</w:t>
       </w:r>
-      <w:bookmarkEnd w:id="53"/>
-      <w:bookmarkEnd w:id="54"/>
+      <w:bookmarkEnd w:id="55"/>
+      <w:bookmarkEnd w:id="56"/>
     </w:p>
     <w:p/>
     <w:p>
@@ -8968,65 +8828,7 @@
           <w:sz w:val="24"/>
           <w:szCs w:val="24"/>
         </w:rPr>
-        <w:t>Após minuciosa revisão formal, eu atesto que o conteúdo deste documento</w:t>
-      </w:r>
-      <w:r>
-        <w:rPr>
-          <w:sz w:val="24"/>
-          <w:szCs w:val="24"/>
-        </w:rPr>
-        <w:t xml:space="preserve"> em sua versão 1.0</w:t>
-      </w:r>
-      <w:r>
-        <w:rPr>
-          <w:sz w:val="24"/>
-          <w:szCs w:val="24"/>
-        </w:rPr>
-        <w:t xml:space="preserve"> está completo, correto e coerente para o que se espera de um Plano de </w:t>
-      </w:r>
-      <w:r>
-        <w:rPr>
-          <w:sz w:val="24"/>
-          <w:szCs w:val="24"/>
-        </w:rPr>
-        <w:t>Verificação e Validação</w:t>
-      </w:r>
-      <w:r>
-        <w:rPr>
-          <w:sz w:val="24"/>
-          <w:szCs w:val="24"/>
-        </w:rPr>
-        <w:t xml:space="preserve"> </w:t>
-      </w:r>
-      <w:r>
-        <w:rPr>
-          <w:sz w:val="24"/>
-          <w:szCs w:val="24"/>
-        </w:rPr>
-        <w:t>de Software (PVVS</w:t>
-      </w:r>
-      <w:r>
-        <w:rPr>
-          <w:sz w:val="24"/>
-          <w:szCs w:val="24"/>
-        </w:rPr>
-        <w:t xml:space="preserve">) e que o mesmo está preparado para execução no contexto do projeto </w:t>
-      </w:r>
-      <w:proofErr w:type="spellStart"/>
-      <w:r>
-        <w:rPr>
-          <w:sz w:val="24"/>
-          <w:szCs w:val="24"/>
-        </w:rPr>
-        <w:t>eveRemind</w:t>
-      </w:r>
-      <w:proofErr w:type="spellEnd"/>
-      <w:r>
-        <w:rPr>
-          <w:sz w:val="24"/>
-          <w:szCs w:val="24"/>
-        </w:rPr>
-        <w:t>.</w:t>
+        <w:t>Após minuciosa revisão formal, eu atesto que o conteúdo deste documento em sua versão 1.0 está completo, correto e coerente para o que se espera de um Plano de Verificação e Validação de Software (PVVS) e que o mesmo está preparado para execução no contexto do projeto eveRemind.</w:t>
       </w:r>
     </w:p>
     <w:p>
@@ -9119,38 +8921,24 @@
           <w:sz w:val="24"/>
           <w:szCs w:val="24"/>
         </w:rPr>
-        <w:t>_______________________________________</w:t>
-      </w:r>
-      <w:r>
+        <w:t>_____________________________________________________________________</w:t>
+      </w:r>
+    </w:p>
+    <w:p>
+      <w:pPr>
+        <w:ind w:left="360" w:firstLine="360"/>
+        <w:jc w:val="center"/>
         <w:rPr>
           <w:sz w:val="24"/>
           <w:szCs w:val="24"/>
         </w:rPr>
-        <w:t>______________________________</w:t>
-      </w:r>
-    </w:p>
-    <w:p>
-      <w:pPr>
-        <w:ind w:left="360" w:firstLine="360"/>
-        <w:jc w:val="center"/>
+      </w:pPr>
+      <w:r>
         <w:rPr>
           <w:sz w:val="24"/>
           <w:szCs w:val="24"/>
         </w:rPr>
-      </w:pPr>
-      <w:r>
-        <w:rPr>
-          <w:sz w:val="24"/>
-          <w:szCs w:val="24"/>
-        </w:rPr>
-        <w:t xml:space="preserve">Gerente de </w:t>
-      </w:r>
-      <w:r>
-        <w:rPr>
-          <w:sz w:val="24"/>
-          <w:szCs w:val="24"/>
-        </w:rPr>
-        <w:t>Teste</w:t>
+        <w:t>Gerente de Teste</w:t>
       </w:r>
     </w:p>
     <w:p>
@@ -9172,7 +8960,7 @@
           <w:szCs w:val="36"/>
         </w:rPr>
       </w:pPr>
-      <w:bookmarkStart w:id="55" w:name="_Toc420667256"/>
+      <w:bookmarkStart w:id="57" w:name="_Toc420859316"/>
       <w:r>
         <w:rPr>
           <w:rFonts w:eastAsia="Arial"/>
@@ -9197,7 +8985,7 @@
         </w:rPr>
         <w:t>Requisitos da documentação dos testes de V&amp;V</w:t>
       </w:r>
-      <w:bookmarkEnd w:id="55"/>
+      <w:bookmarkEnd w:id="57"/>
     </w:p>
     <w:p/>
     <w:p>
@@ -9685,7 +9473,7 @@
             <w:rPr>
               <w:noProof/>
             </w:rPr>
-            <w:t>10</w:t>
+            <w:t>9</w:t>
           </w:r>
           <w:r>
             <w:fldChar w:fldCharType="end"/>
@@ -9998,7 +9786,7 @@
       <w:lvlText w:val="%1."/>
       <w:lvlJc w:val="left"/>
       <w:pPr>
-        <w:ind w:left="720" w:hanging="360"/>
+        <w:ind w:left="360" w:hanging="360"/>
       </w:pPr>
       <w:rPr>
         <w:rFonts w:hint="default"/>
@@ -10010,7 +9798,7 @@
       <w:lvlText w:val="%2."/>
       <w:lvlJc w:val="left"/>
       <w:pPr>
-        <w:ind w:left="1440" w:hanging="360"/>
+        <w:ind w:left="1080" w:hanging="360"/>
       </w:pPr>
     </w:lvl>
     <w:lvl w:ilvl="2" w:tplc="0416001B" w:tentative="1">
@@ -10019,7 +9807,7 @@
       <w:lvlText w:val="%3."/>
       <w:lvlJc w:val="right"/>
       <w:pPr>
-        <w:ind w:left="2160" w:hanging="180"/>
+        <w:ind w:left="1800" w:hanging="180"/>
       </w:pPr>
     </w:lvl>
     <w:lvl w:ilvl="3" w:tplc="0416000F" w:tentative="1">
@@ -10028,7 +9816,7 @@
       <w:lvlText w:val="%4."/>
       <w:lvlJc w:val="left"/>
       <w:pPr>
-        <w:ind w:left="2880" w:hanging="360"/>
+        <w:ind w:left="2520" w:hanging="360"/>
       </w:pPr>
     </w:lvl>
     <w:lvl w:ilvl="4" w:tplc="04160019" w:tentative="1">
@@ -10037,7 +9825,7 @@
       <w:lvlText w:val="%5."/>
       <w:lvlJc w:val="left"/>
       <w:pPr>
-        <w:ind w:left="3600" w:hanging="360"/>
+        <w:ind w:left="3240" w:hanging="360"/>
       </w:pPr>
     </w:lvl>
     <w:lvl w:ilvl="5" w:tplc="0416001B" w:tentative="1">
@@ -10046,7 +9834,7 @@
       <w:lvlText w:val="%6."/>
       <w:lvlJc w:val="right"/>
       <w:pPr>
-        <w:ind w:left="4320" w:hanging="180"/>
+        <w:ind w:left="3960" w:hanging="180"/>
       </w:pPr>
     </w:lvl>
     <w:lvl w:ilvl="6" w:tplc="0416000F" w:tentative="1">
@@ -10055,7 +9843,7 @@
       <w:lvlText w:val="%7."/>
       <w:lvlJc w:val="left"/>
       <w:pPr>
-        <w:ind w:left="5040" w:hanging="360"/>
+        <w:ind w:left="4680" w:hanging="360"/>
       </w:pPr>
     </w:lvl>
     <w:lvl w:ilvl="7" w:tplc="04160019" w:tentative="1">
@@ -10064,7 +9852,7 @@
       <w:lvlText w:val="%8."/>
       <w:lvlJc w:val="left"/>
       <w:pPr>
-        <w:ind w:left="5760" w:hanging="360"/>
+        <w:ind w:left="5400" w:hanging="360"/>
       </w:pPr>
     </w:lvl>
     <w:lvl w:ilvl="8" w:tplc="0416001B" w:tentative="1">
@@ -10073,7 +9861,7 @@
       <w:lvlText w:val="%9."/>
       <w:lvlJc w:val="right"/>
       <w:pPr>
-        <w:ind w:left="6480" w:hanging="180"/>
+        <w:ind w:left="6120" w:hanging="180"/>
       </w:pPr>
     </w:lvl>
   </w:abstractNum>
@@ -11366,6 +11154,7 @@
   <w:style w:type="character" w:default="1" w:styleId="Fontepargpadro">
     <w:name w:val="Default Paragraph Font"/>
     <w:uiPriority w:val="1"/>
+    <w:semiHidden/>
     <w:unhideWhenUsed/>
   </w:style>
   <w:style w:type="table" w:default="1" w:styleId="Tabelanormal">
@@ -12098,7 +11887,7 @@
 </file>
 
 <file path=customXml/itemProps1.xml><?xml version="1.0" encoding="utf-8"?>
-<ds:datastoreItem xmlns:ds="http://schemas.openxmlformats.org/officeDocument/2006/customXml" ds:itemID="{815CCA01-6381-4B12-A406-5687D5814F3C}">
+<ds:datastoreItem xmlns:ds="http://schemas.openxmlformats.org/officeDocument/2006/customXml" ds:itemID="{752239F5-321B-4EA7-8D8E-243368955AA1}">
   <ds:schemaRefs>
     <ds:schemaRef ds:uri="http://schemas.openxmlformats.org/officeDocument/2006/bibliography"/>
   </ds:schemaRefs>

</xml_diff>

<commit_message>
[V&V] Adição dos Casos de Teste, [AIM-001]RA, [AIM-002]RA e [AIM-003]RA
</commit_message>
<xml_diff>
--- a/Artefatos de Documentação/Processo Aplicado/EveRemind/6-Verificacao e Validacao/Plano de Verificação e Validação.docx
+++ b/Artefatos de Documentação/Processo Aplicado/EveRemind/6-Verificacao e Validacao/Plano de Verificação e Validação.docx
@@ -1053,7 +1053,7 @@
         </w:rPr>
         <w:fldChar w:fldCharType="separate"/>
       </w:r>
-      <w:hyperlink w:anchor="_Toc420859291" w:history="1">
+      <w:hyperlink w:anchor="_Toc420966425" w:history="1">
         <w:r>
           <w:rPr>
             <w:rStyle w:val="Hyperlink"/>
@@ -1099,7 +1099,7 @@
             <w:noProof/>
             <w:webHidden/>
           </w:rPr>
-          <w:instrText xml:space="preserve"> PAGEREF _Toc420859291 \h </w:instrText>
+          <w:instrText xml:space="preserve"> PAGEREF _Toc420966425 \h </w:instrText>
         </w:r>
         <w:r>
           <w:rPr>
@@ -1144,7 +1144,7 @@
           <w:szCs w:val="22"/>
         </w:rPr>
       </w:pPr>
-      <w:hyperlink w:anchor="_Toc420859292" w:history="1">
+      <w:hyperlink w:anchor="_Toc420966426" w:history="1">
         <w:r>
           <w:rPr>
             <w:rStyle w:val="Hyperlink"/>
@@ -1172,7 +1172,7 @@
             <w:noProof/>
             <w:webHidden/>
           </w:rPr>
-          <w:instrText xml:space="preserve"> PAGEREF _Toc420859292 \h </w:instrText>
+          <w:instrText xml:space="preserve"> PAGEREF _Toc420966426 \h </w:instrText>
         </w:r>
         <w:r>
           <w:rPr>
@@ -1217,7 +1217,7 @@
           <w:szCs w:val="22"/>
         </w:rPr>
       </w:pPr>
-      <w:hyperlink w:anchor="_Toc420859293" w:history="1">
+      <w:hyperlink w:anchor="_Toc420966427" w:history="1">
         <w:r>
           <w:rPr>
             <w:rStyle w:val="Hyperlink"/>
@@ -1245,7 +1245,7 @@
             <w:noProof/>
             <w:webHidden/>
           </w:rPr>
-          <w:instrText xml:space="preserve"> PAGEREF _Toc420859293 \h </w:instrText>
+          <w:instrText xml:space="preserve"> PAGEREF _Toc420966427 \h </w:instrText>
         </w:r>
         <w:r>
           <w:rPr>
@@ -1290,7 +1290,7 @@
           <w:szCs w:val="22"/>
         </w:rPr>
       </w:pPr>
-      <w:hyperlink w:anchor="_Toc420859294" w:history="1">
+      <w:hyperlink w:anchor="_Toc420966428" w:history="1">
         <w:r>
           <w:rPr>
             <w:rStyle w:val="Hyperlink"/>
@@ -1318,7 +1318,7 @@
             <w:noProof/>
             <w:webHidden/>
           </w:rPr>
-          <w:instrText xml:space="preserve"> PAGEREF _Toc420859294 \h </w:instrText>
+          <w:instrText xml:space="preserve"> PAGEREF _Toc420966428 \h </w:instrText>
         </w:r>
         <w:r>
           <w:rPr>
@@ -1363,7 +1363,7 @@
           <w:szCs w:val="22"/>
         </w:rPr>
       </w:pPr>
-      <w:hyperlink w:anchor="_Toc420859295" w:history="1">
+      <w:hyperlink w:anchor="_Toc420966429" w:history="1">
         <w:r>
           <w:rPr>
             <w:rStyle w:val="Hyperlink"/>
@@ -1391,7 +1391,7 @@
             <w:noProof/>
             <w:webHidden/>
           </w:rPr>
-          <w:instrText xml:space="preserve"> PAGEREF _Toc420859295 \h </w:instrText>
+          <w:instrText xml:space="preserve"> PAGEREF _Toc420966429 \h </w:instrText>
         </w:r>
         <w:r>
           <w:rPr>
@@ -1436,7 +1436,7 @@
           <w:szCs w:val="22"/>
         </w:rPr>
       </w:pPr>
-      <w:hyperlink w:anchor="_Toc420859296" w:history="1">
+      <w:hyperlink w:anchor="_Toc420966430" w:history="1">
         <w:r>
           <w:rPr>
             <w:rStyle w:val="Hyperlink"/>
@@ -1464,7 +1464,7 @@
             <w:noProof/>
             <w:webHidden/>
           </w:rPr>
-          <w:instrText xml:space="preserve"> PAGEREF _Toc420859296 \h </w:instrText>
+          <w:instrText xml:space="preserve"> PAGEREF _Toc420966430 \h </w:instrText>
         </w:r>
         <w:r>
           <w:rPr>
@@ -1509,7 +1509,7 @@
           <w:szCs w:val="22"/>
         </w:rPr>
       </w:pPr>
-      <w:hyperlink w:anchor="_Toc420859297" w:history="1">
+      <w:hyperlink w:anchor="_Toc420966431" w:history="1">
         <w:r>
           <w:rPr>
             <w:rStyle w:val="Hyperlink"/>
@@ -1537,7 +1537,7 @@
             <w:noProof/>
             <w:webHidden/>
           </w:rPr>
-          <w:instrText xml:space="preserve"> PAGEREF _Toc420859297 \h </w:instrText>
+          <w:instrText xml:space="preserve"> PAGEREF _Toc420966431 \h </w:instrText>
         </w:r>
         <w:r>
           <w:rPr>
@@ -1582,7 +1582,7 @@
           <w:szCs w:val="22"/>
         </w:rPr>
       </w:pPr>
-      <w:hyperlink w:anchor="_Toc420859298" w:history="1">
+      <w:hyperlink w:anchor="_Toc420966432" w:history="1">
         <w:r>
           <w:rPr>
             <w:rStyle w:val="Hyperlink"/>
@@ -1610,7 +1610,7 @@
             <w:noProof/>
             <w:webHidden/>
           </w:rPr>
-          <w:instrText xml:space="preserve"> PAGEREF _Toc420859298 \h </w:instrText>
+          <w:instrText xml:space="preserve"> PAGEREF _Toc420966432 \h </w:instrText>
         </w:r>
         <w:r>
           <w:rPr>
@@ -1655,7 +1655,7 @@
           <w:szCs w:val="22"/>
         </w:rPr>
       </w:pPr>
-      <w:hyperlink w:anchor="_Toc420859299" w:history="1">
+      <w:hyperlink w:anchor="_Toc420966433" w:history="1">
         <w:r>
           <w:rPr>
             <w:rStyle w:val="Hyperlink"/>
@@ -1683,7 +1683,7 @@
             <w:noProof/>
             <w:webHidden/>
           </w:rPr>
-          <w:instrText xml:space="preserve"> PAGEREF _Toc420859299 \h </w:instrText>
+          <w:instrText xml:space="preserve"> PAGEREF _Toc420966433 \h </w:instrText>
         </w:r>
         <w:r>
           <w:rPr>
@@ -1728,7 +1728,7 @@
           <w:szCs w:val="22"/>
         </w:rPr>
       </w:pPr>
-      <w:hyperlink w:anchor="_Toc420859300" w:history="1">
+      <w:hyperlink w:anchor="_Toc420966434" w:history="1">
         <w:r>
           <w:rPr>
             <w:rStyle w:val="Hyperlink"/>
@@ -1756,7 +1756,7 @@
             <w:noProof/>
             <w:webHidden/>
           </w:rPr>
-          <w:instrText xml:space="preserve"> PAGEREF _Toc420859300 \h </w:instrText>
+          <w:instrText xml:space="preserve"> PAGEREF _Toc420966434 \h </w:instrText>
         </w:r>
         <w:r>
           <w:rPr>
@@ -1801,7 +1801,7 @@
           <w:szCs w:val="22"/>
         </w:rPr>
       </w:pPr>
-      <w:hyperlink w:anchor="_Toc420859301" w:history="1">
+      <w:hyperlink w:anchor="_Toc420966435" w:history="1">
         <w:r>
           <w:rPr>
             <w:rStyle w:val="Hyperlink"/>
@@ -1829,7 +1829,7 @@
             <w:noProof/>
             <w:webHidden/>
           </w:rPr>
-          <w:instrText xml:space="preserve"> PAGEREF _Toc420859301 \h </w:instrText>
+          <w:instrText xml:space="preserve"> PAGEREF _Toc420966435 \h </w:instrText>
         </w:r>
         <w:r>
           <w:rPr>
@@ -1874,7 +1874,7 @@
           <w:szCs w:val="22"/>
         </w:rPr>
       </w:pPr>
-      <w:hyperlink w:anchor="_Toc420859302" w:history="1">
+      <w:hyperlink w:anchor="_Toc420966436" w:history="1">
         <w:r>
           <w:rPr>
             <w:rStyle w:val="Hyperlink"/>
@@ -1902,7 +1902,7 @@
             <w:noProof/>
             <w:webHidden/>
           </w:rPr>
-          <w:instrText xml:space="preserve"> PAGEREF _Toc420859302 \h </w:instrText>
+          <w:instrText xml:space="preserve"> PAGEREF _Toc420966436 \h </w:instrText>
         </w:r>
         <w:r>
           <w:rPr>
@@ -1947,7 +1947,7 @@
           <w:szCs w:val="22"/>
         </w:rPr>
       </w:pPr>
-      <w:hyperlink w:anchor="_Toc420859303" w:history="1">
+      <w:hyperlink w:anchor="_Toc420966437" w:history="1">
         <w:r>
           <w:rPr>
             <w:rStyle w:val="Hyperlink"/>
@@ -1975,7 +1975,7 @@
             <w:noProof/>
             <w:webHidden/>
           </w:rPr>
-          <w:instrText xml:space="preserve"> PAGEREF _Toc420859303 \h </w:instrText>
+          <w:instrText xml:space="preserve"> PAGEREF _Toc420966437 \h </w:instrText>
         </w:r>
         <w:r>
           <w:rPr>
@@ -2020,7 +2020,7 @@
           <w:szCs w:val="22"/>
         </w:rPr>
       </w:pPr>
-      <w:hyperlink w:anchor="_Toc420859304" w:history="1">
+      <w:hyperlink w:anchor="_Toc420966438" w:history="1">
         <w:r>
           <w:rPr>
             <w:rStyle w:val="Hyperlink"/>
@@ -2048,7 +2048,7 @@
             <w:noProof/>
             <w:webHidden/>
           </w:rPr>
-          <w:instrText xml:space="preserve"> PAGEREF _Toc420859304 \h </w:instrText>
+          <w:instrText xml:space="preserve"> PAGEREF _Toc420966438 \h </w:instrText>
         </w:r>
         <w:r>
           <w:rPr>
@@ -2093,7 +2093,7 @@
           <w:szCs w:val="22"/>
         </w:rPr>
       </w:pPr>
-      <w:hyperlink w:anchor="_Toc420859305" w:history="1">
+      <w:hyperlink w:anchor="_Toc420966439" w:history="1">
         <w:r>
           <w:rPr>
             <w:rStyle w:val="Hyperlink"/>
@@ -2121,7 +2121,7 @@
             <w:noProof/>
             <w:webHidden/>
           </w:rPr>
-          <w:instrText xml:space="preserve"> PAGEREF _Toc420859305 \h </w:instrText>
+          <w:instrText xml:space="preserve"> PAGEREF _Toc420966439 \h </w:instrText>
         </w:r>
         <w:r>
           <w:rPr>
@@ -2166,7 +2166,7 @@
           <w:szCs w:val="22"/>
         </w:rPr>
       </w:pPr>
-      <w:hyperlink w:anchor="_Toc420859306" w:history="1">
+      <w:hyperlink w:anchor="_Toc420966440" w:history="1">
         <w:r>
           <w:rPr>
             <w:rStyle w:val="Hyperlink"/>
@@ -2194,7 +2194,7 @@
             <w:noProof/>
             <w:webHidden/>
           </w:rPr>
-          <w:instrText xml:space="preserve"> PAGEREF _Toc420859306 \h </w:instrText>
+          <w:instrText xml:space="preserve"> PAGEREF _Toc420966440 \h </w:instrText>
         </w:r>
         <w:r>
           <w:rPr>
@@ -2239,7 +2239,7 @@
           <w:szCs w:val="22"/>
         </w:rPr>
       </w:pPr>
-      <w:hyperlink w:anchor="_Toc420859307" w:history="1">
+      <w:hyperlink w:anchor="_Toc420966441" w:history="1">
         <w:r>
           <w:rPr>
             <w:rStyle w:val="Hyperlink"/>
@@ -2275,7 +2275,7 @@
             <w:noProof/>
             <w:webHidden/>
           </w:rPr>
-          <w:instrText xml:space="preserve"> PAGEREF _Toc420859307 \h </w:instrText>
+          <w:instrText xml:space="preserve"> PAGEREF _Toc420966441 \h </w:instrText>
         </w:r>
         <w:r>
           <w:rPr>
@@ -2320,14 +2320,14 @@
           <w:szCs w:val="22"/>
         </w:rPr>
       </w:pPr>
-      <w:hyperlink w:anchor="_Toc420859308" w:history="1">
+      <w:hyperlink w:anchor="_Toc420966442" w:history="1">
         <w:r>
           <w:rPr>
             <w:rStyle w:val="Hyperlink"/>
             <w:rFonts w:eastAsiaTheme="majorEastAsia"/>
             <w:noProof/>
           </w:rPr>
-          <w:t xml:space="preserve">6.3 </w:t>
+          <w:t xml:space="preserve">6.2 </w:t>
         </w:r>
         <w:r>
           <w:rPr>
@@ -2335,7 +2335,7 @@
             <w:rFonts w:eastAsia="Arial"/>
             <w:noProof/>
           </w:rPr>
-          <w:t>Teste de Integridade</w:t>
+          <w:t>Teste de Estrutura</w:t>
         </w:r>
         <w:r>
           <w:rPr>
@@ -2356,7 +2356,7 @@
             <w:noProof/>
             <w:webHidden/>
           </w:rPr>
-          <w:instrText xml:space="preserve"> PAGEREF _Toc420859308 \h </w:instrText>
+          <w:instrText xml:space="preserve"> PAGEREF _Toc420966442 \h </w:instrText>
         </w:r>
         <w:r>
           <w:rPr>
@@ -2401,7 +2401,7 @@
           <w:szCs w:val="22"/>
         </w:rPr>
       </w:pPr>
-      <w:hyperlink w:anchor="_Toc420859309" w:history="1">
+      <w:hyperlink w:anchor="_Toc420966443" w:history="1">
         <w:r>
           <w:rPr>
             <w:rStyle w:val="Hyperlink"/>
@@ -2416,7 +2416,7 @@
             <w:rFonts w:eastAsia="Arial"/>
             <w:noProof/>
           </w:rPr>
-          <w:t>Teste de Estrutura</w:t>
+          <w:t>Teste Funcional</w:t>
         </w:r>
         <w:r>
           <w:rPr>
@@ -2437,7 +2437,153 @@
             <w:noProof/>
             <w:webHidden/>
           </w:rPr>
-          <w:instrText xml:space="preserve"> PAGEREF _Toc420859309 \h </w:instrText>
+          <w:instrText xml:space="preserve"> PAGEREF _Toc420966443 \h </w:instrText>
+        </w:r>
+        <w:r>
+          <w:rPr>
+            <w:noProof/>
+            <w:webHidden/>
+          </w:rPr>
+        </w:r>
+        <w:r>
+          <w:rPr>
+            <w:noProof/>
+            <w:webHidden/>
+          </w:rPr>
+          <w:fldChar w:fldCharType="separate"/>
+        </w:r>
+        <w:r>
+          <w:rPr>
+            <w:noProof/>
+            <w:webHidden/>
+          </w:rPr>
+          <w:t>8</w:t>
+        </w:r>
+        <w:r>
+          <w:rPr>
+            <w:noProof/>
+            <w:webHidden/>
+          </w:rPr>
+          <w:fldChar w:fldCharType="end"/>
+        </w:r>
+      </w:hyperlink>
+    </w:p>
+    <w:p>
+      <w:pPr>
+        <w:pStyle w:val="Sumrio2"/>
+        <w:tabs>
+          <w:tab w:val="right" w:leader="dot" w:pos="9016"/>
+        </w:tabs>
+        <w:rPr>
+          <w:rFonts w:asciiTheme="minorHAnsi" w:eastAsiaTheme="minorEastAsia" w:hAnsiTheme="minorHAnsi" w:cstheme="minorBidi"/>
+          <w:noProof/>
+          <w:color w:val="auto"/>
+          <w:sz w:val="22"/>
+          <w:szCs w:val="22"/>
+        </w:rPr>
+      </w:pPr>
+      <w:hyperlink w:anchor="_Toc420966444" w:history="1">
+        <w:r>
+          <w:rPr>
+            <w:rStyle w:val="Hyperlink"/>
+            <w:rFonts w:eastAsia="Arial"/>
+            <w:noProof/>
+          </w:rPr>
+          <w:t>7. Definição de Atividades</w:t>
+        </w:r>
+        <w:r>
+          <w:rPr>
+            <w:noProof/>
+            <w:webHidden/>
+          </w:rPr>
+          <w:tab/>
+        </w:r>
+        <w:r>
+          <w:rPr>
+            <w:noProof/>
+            <w:webHidden/>
+          </w:rPr>
+          <w:fldChar w:fldCharType="begin"/>
+        </w:r>
+        <w:r>
+          <w:rPr>
+            <w:noProof/>
+            <w:webHidden/>
+          </w:rPr>
+          <w:instrText xml:space="preserve"> PAGEREF _Toc420966444 \h </w:instrText>
+        </w:r>
+        <w:r>
+          <w:rPr>
+            <w:noProof/>
+            <w:webHidden/>
+          </w:rPr>
+        </w:r>
+        <w:r>
+          <w:rPr>
+            <w:noProof/>
+            <w:webHidden/>
+          </w:rPr>
+          <w:fldChar w:fldCharType="separate"/>
+        </w:r>
+        <w:r>
+          <w:rPr>
+            <w:noProof/>
+            <w:webHidden/>
+          </w:rPr>
+          <w:t>8</w:t>
+        </w:r>
+        <w:r>
+          <w:rPr>
+            <w:noProof/>
+            <w:webHidden/>
+          </w:rPr>
+          <w:fldChar w:fldCharType="end"/>
+        </w:r>
+      </w:hyperlink>
+    </w:p>
+    <w:p>
+      <w:pPr>
+        <w:pStyle w:val="Sumrio2"/>
+        <w:tabs>
+          <w:tab w:val="right" w:leader="dot" w:pos="9016"/>
+        </w:tabs>
+        <w:rPr>
+          <w:rFonts w:asciiTheme="minorHAnsi" w:eastAsiaTheme="minorEastAsia" w:hAnsiTheme="minorHAnsi" w:cstheme="minorBidi"/>
+          <w:noProof/>
+          <w:color w:val="auto"/>
+          <w:sz w:val="22"/>
+          <w:szCs w:val="22"/>
+        </w:rPr>
+      </w:pPr>
+      <w:hyperlink w:anchor="_Toc420966445" w:history="1">
+        <w:r>
+          <w:rPr>
+            <w:rStyle w:val="Hyperlink"/>
+            <w:rFonts w:eastAsiaTheme="majorEastAsia"/>
+            <w:noProof/>
+          </w:rPr>
+          <w:t>8. Requisitos administrativos de V&amp;V</w:t>
+        </w:r>
+        <w:r>
+          <w:rPr>
+            <w:noProof/>
+            <w:webHidden/>
+          </w:rPr>
+          <w:tab/>
+        </w:r>
+        <w:r>
+          <w:rPr>
+            <w:noProof/>
+            <w:webHidden/>
+          </w:rPr>
+          <w:fldChar w:fldCharType="begin"/>
+        </w:r>
+        <w:r>
+          <w:rPr>
+            <w:noProof/>
+            <w:webHidden/>
+          </w:rPr>
+          <w:instrText xml:space="preserve"> PAGEREF _Toc420966445 \h </w:instrText>
         </w:r>
         <w:r>
           <w:rPr>
@@ -2482,22 +2628,87 @@
           <w:szCs w:val="22"/>
         </w:rPr>
       </w:pPr>
-      <w:hyperlink w:anchor="_Toc420859310" w:history="1">
+      <w:hyperlink w:anchor="_Toc420966446" w:history="1">
         <w:r>
           <w:rPr>
             <w:rStyle w:val="Hyperlink"/>
             <w:rFonts w:eastAsiaTheme="majorEastAsia"/>
             <w:noProof/>
           </w:rPr>
-          <w:t xml:space="preserve">6.3 </w:t>
-        </w:r>
+          <w:t>8.1 Resolução de anomalias e relatos</w:t>
+        </w:r>
+        <w:r>
+          <w:rPr>
+            <w:noProof/>
+            <w:webHidden/>
+          </w:rPr>
+          <w:tab/>
+        </w:r>
+        <w:r>
+          <w:rPr>
+            <w:noProof/>
+            <w:webHidden/>
+          </w:rPr>
+          <w:fldChar w:fldCharType="begin"/>
+        </w:r>
+        <w:r>
+          <w:rPr>
+            <w:noProof/>
+            <w:webHidden/>
+          </w:rPr>
+          <w:instrText xml:space="preserve"> PAGEREF _Toc420966446 \h </w:instrText>
+        </w:r>
+        <w:r>
+          <w:rPr>
+            <w:noProof/>
+            <w:webHidden/>
+          </w:rPr>
+        </w:r>
+        <w:r>
+          <w:rPr>
+            <w:noProof/>
+            <w:webHidden/>
+          </w:rPr>
+          <w:fldChar w:fldCharType="separate"/>
+        </w:r>
+        <w:r>
+          <w:rPr>
+            <w:noProof/>
+            <w:webHidden/>
+          </w:rPr>
+          <w:t>8</w:t>
+        </w:r>
+        <w:r>
+          <w:rPr>
+            <w:noProof/>
+            <w:webHidden/>
+          </w:rPr>
+          <w:fldChar w:fldCharType="end"/>
+        </w:r>
+      </w:hyperlink>
+    </w:p>
+    <w:p>
+      <w:pPr>
+        <w:pStyle w:val="Sumrio3"/>
+        <w:tabs>
+          <w:tab w:val="right" w:leader="dot" w:pos="9016"/>
+        </w:tabs>
+        <w:rPr>
+          <w:rFonts w:asciiTheme="minorHAnsi" w:eastAsiaTheme="minorEastAsia" w:hAnsiTheme="minorHAnsi" w:cstheme="minorBidi"/>
+          <w:noProof/>
+          <w:color w:val="auto"/>
+          <w:sz w:val="22"/>
+          <w:szCs w:val="22"/>
+        </w:rPr>
+      </w:pPr>
+      <w:hyperlink w:anchor="_Toc420966447" w:history="1">
         <w:r>
           <w:rPr>
             <w:rStyle w:val="Hyperlink"/>
             <w:rFonts w:eastAsia="Arial"/>
             <w:noProof/>
           </w:rPr>
-          <w:t>Teste Funcional</w:t>
+          <w:t>8.2 Política de desvio</w:t>
         </w:r>
         <w:r>
           <w:rPr>
@@ -2518,7 +2729,7 @@
             <w:noProof/>
             <w:webHidden/>
           </w:rPr>
-          <w:instrText xml:space="preserve"> PAGEREF _Toc420859310 \h </w:instrText>
+          <w:instrText xml:space="preserve"> PAGEREF _Toc420966447 \h </w:instrText>
         </w:r>
         <w:r>
           <w:rPr>
@@ -2538,7 +2749,80 @@
             <w:noProof/>
             <w:webHidden/>
           </w:rPr>
-          <w:t>8</w:t>
+          <w:t>9</w:t>
+        </w:r>
+        <w:r>
+          <w:rPr>
+            <w:noProof/>
+            <w:webHidden/>
+          </w:rPr>
+          <w:fldChar w:fldCharType="end"/>
+        </w:r>
+      </w:hyperlink>
+    </w:p>
+    <w:p>
+      <w:pPr>
+        <w:pStyle w:val="Sumrio3"/>
+        <w:tabs>
+          <w:tab w:val="right" w:leader="dot" w:pos="9016"/>
+        </w:tabs>
+        <w:rPr>
+          <w:rFonts w:asciiTheme="minorHAnsi" w:eastAsiaTheme="minorEastAsia" w:hAnsiTheme="minorHAnsi" w:cstheme="minorBidi"/>
+          <w:noProof/>
+          <w:color w:val="auto"/>
+          <w:sz w:val="22"/>
+          <w:szCs w:val="22"/>
+        </w:rPr>
+      </w:pPr>
+      <w:hyperlink w:anchor="_Toc420966448" w:history="1">
+        <w:r>
+          <w:rPr>
+            <w:rStyle w:val="Hyperlink"/>
+            <w:rFonts w:eastAsiaTheme="majorEastAsia"/>
+            <w:noProof/>
+          </w:rPr>
+          <w:t>8.3 Aprovação Formal das Políticas</w:t>
+        </w:r>
+        <w:r>
+          <w:rPr>
+            <w:noProof/>
+            <w:webHidden/>
+          </w:rPr>
+          <w:tab/>
+        </w:r>
+        <w:r>
+          <w:rPr>
+            <w:noProof/>
+            <w:webHidden/>
+          </w:rPr>
+          <w:fldChar w:fldCharType="begin"/>
+        </w:r>
+        <w:r>
+          <w:rPr>
+            <w:noProof/>
+            <w:webHidden/>
+          </w:rPr>
+          <w:instrText xml:space="preserve"> PAGEREF _Toc420966448 \h </w:instrText>
+        </w:r>
+        <w:r>
+          <w:rPr>
+            <w:noProof/>
+            <w:webHidden/>
+          </w:rPr>
+        </w:r>
+        <w:r>
+          <w:rPr>
+            <w:noProof/>
+            <w:webHidden/>
+          </w:rPr>
+          <w:fldChar w:fldCharType="separate"/>
+        </w:r>
+        <w:r>
+          <w:rPr>
+            <w:noProof/>
+            <w:webHidden/>
+          </w:rPr>
+          <w:t>9</w:t>
         </w:r>
         <w:r>
           <w:rPr>
@@ -2563,14 +2847,14 @@
           <w:szCs w:val="22"/>
         </w:rPr>
       </w:pPr>
-      <w:hyperlink w:anchor="_Toc420859311" w:history="1">
+      <w:hyperlink w:anchor="_Toc420966449" w:history="1">
         <w:r>
           <w:rPr>
             <w:rStyle w:val="Hyperlink"/>
             <w:rFonts w:eastAsia="Arial"/>
             <w:noProof/>
           </w:rPr>
-          <w:t>7. Definição de Atividades</w:t>
+          <w:t>9. Requisitos da documentação dos testes de V&amp;V</w:t>
         </w:r>
         <w:r>
           <w:rPr>
@@ -2591,372 +2875,7 @@
             <w:noProof/>
             <w:webHidden/>
           </w:rPr>
-          <w:instrText xml:space="preserve"> PAGEREF _Toc420859311 \h </w:instrText>
-        </w:r>
-        <w:r>
-          <w:rPr>
-            <w:noProof/>
-            <w:webHidden/>
-          </w:rPr>
-        </w:r>
-        <w:r>
-          <w:rPr>
-            <w:noProof/>
-            <w:webHidden/>
-          </w:rPr>
-          <w:fldChar w:fldCharType="separate"/>
-        </w:r>
-        <w:r>
-          <w:rPr>
-            <w:noProof/>
-            <w:webHidden/>
-          </w:rPr>
-          <w:t>9</w:t>
-        </w:r>
-        <w:r>
-          <w:rPr>
-            <w:noProof/>
-            <w:webHidden/>
-          </w:rPr>
-          <w:fldChar w:fldCharType="end"/>
-        </w:r>
-      </w:hyperlink>
-    </w:p>
-    <w:p>
-      <w:pPr>
-        <w:pStyle w:val="Sumrio2"/>
-        <w:tabs>
-          <w:tab w:val="right" w:leader="dot" w:pos="9016"/>
-        </w:tabs>
-        <w:rPr>
-          <w:rFonts w:asciiTheme="minorHAnsi" w:eastAsiaTheme="minorEastAsia" w:hAnsiTheme="minorHAnsi" w:cstheme="minorBidi"/>
-          <w:noProof/>
-          <w:color w:val="auto"/>
-          <w:sz w:val="22"/>
-          <w:szCs w:val="22"/>
-        </w:rPr>
-      </w:pPr>
-      <w:hyperlink w:anchor="_Toc420859312" w:history="1">
-        <w:r>
-          <w:rPr>
-            <w:rStyle w:val="Hyperlink"/>
-            <w:rFonts w:eastAsiaTheme="majorEastAsia"/>
-            <w:noProof/>
-          </w:rPr>
-          <w:t>8. Requisitos administrativos de V&amp;V</w:t>
-        </w:r>
-        <w:r>
-          <w:rPr>
-            <w:noProof/>
-            <w:webHidden/>
-          </w:rPr>
-          <w:tab/>
-        </w:r>
-        <w:r>
-          <w:rPr>
-            <w:noProof/>
-            <w:webHidden/>
-          </w:rPr>
-          <w:fldChar w:fldCharType="begin"/>
-        </w:r>
-        <w:r>
-          <w:rPr>
-            <w:noProof/>
-            <w:webHidden/>
-          </w:rPr>
-          <w:instrText xml:space="preserve"> PAGEREF _Toc420859312 \h </w:instrText>
-        </w:r>
-        <w:r>
-          <w:rPr>
-            <w:noProof/>
-            <w:webHidden/>
-          </w:rPr>
-        </w:r>
-        <w:r>
-          <w:rPr>
-            <w:noProof/>
-            <w:webHidden/>
-          </w:rPr>
-          <w:fldChar w:fldCharType="separate"/>
-        </w:r>
-        <w:r>
-          <w:rPr>
-            <w:noProof/>
-            <w:webHidden/>
-          </w:rPr>
-          <w:t>9</w:t>
-        </w:r>
-        <w:r>
-          <w:rPr>
-            <w:noProof/>
-            <w:webHidden/>
-          </w:rPr>
-          <w:fldChar w:fldCharType="end"/>
-        </w:r>
-      </w:hyperlink>
-    </w:p>
-    <w:p>
-      <w:pPr>
-        <w:pStyle w:val="Sumrio3"/>
-        <w:tabs>
-          <w:tab w:val="right" w:leader="dot" w:pos="9016"/>
-        </w:tabs>
-        <w:rPr>
-          <w:rFonts w:asciiTheme="minorHAnsi" w:eastAsiaTheme="minorEastAsia" w:hAnsiTheme="minorHAnsi" w:cstheme="minorBidi"/>
-          <w:noProof/>
-          <w:color w:val="auto"/>
-          <w:sz w:val="22"/>
-          <w:szCs w:val="22"/>
-        </w:rPr>
-      </w:pPr>
-      <w:hyperlink w:anchor="_Toc420859313" w:history="1">
-        <w:r>
-          <w:rPr>
-            <w:rStyle w:val="Hyperlink"/>
-            <w:rFonts w:eastAsiaTheme="majorEastAsia"/>
-            <w:noProof/>
-          </w:rPr>
-          <w:t>8.1 Resolução de anomalias e relatos</w:t>
-        </w:r>
-        <w:r>
-          <w:rPr>
-            <w:noProof/>
-            <w:webHidden/>
-          </w:rPr>
-          <w:tab/>
-        </w:r>
-        <w:r>
-          <w:rPr>
-            <w:noProof/>
-            <w:webHidden/>
-          </w:rPr>
-          <w:fldChar w:fldCharType="begin"/>
-        </w:r>
-        <w:r>
-          <w:rPr>
-            <w:noProof/>
-            <w:webHidden/>
-          </w:rPr>
-          <w:instrText xml:space="preserve"> PAGEREF _Toc420859313 \h </w:instrText>
-        </w:r>
-        <w:r>
-          <w:rPr>
-            <w:noProof/>
-            <w:webHidden/>
-          </w:rPr>
-        </w:r>
-        <w:r>
-          <w:rPr>
-            <w:noProof/>
-            <w:webHidden/>
-          </w:rPr>
-          <w:fldChar w:fldCharType="separate"/>
-        </w:r>
-        <w:r>
-          <w:rPr>
-            <w:noProof/>
-            <w:webHidden/>
-          </w:rPr>
-          <w:t>9</w:t>
-        </w:r>
-        <w:r>
-          <w:rPr>
-            <w:noProof/>
-            <w:webHidden/>
-          </w:rPr>
-          <w:fldChar w:fldCharType="end"/>
-        </w:r>
-      </w:hyperlink>
-    </w:p>
-    <w:p>
-      <w:pPr>
-        <w:pStyle w:val="Sumrio3"/>
-        <w:tabs>
-          <w:tab w:val="right" w:leader="dot" w:pos="9016"/>
-        </w:tabs>
-        <w:rPr>
-          <w:rFonts w:asciiTheme="minorHAnsi" w:eastAsiaTheme="minorEastAsia" w:hAnsiTheme="minorHAnsi" w:cstheme="minorBidi"/>
-          <w:noProof/>
-          <w:color w:val="auto"/>
-          <w:sz w:val="22"/>
-          <w:szCs w:val="22"/>
-        </w:rPr>
-      </w:pPr>
-      <w:hyperlink w:anchor="_Toc420859314" w:history="1">
-        <w:r>
-          <w:rPr>
-            <w:rStyle w:val="Hyperlink"/>
-            <w:rFonts w:eastAsia="Arial"/>
-            <w:noProof/>
-          </w:rPr>
-          <w:t>8.2 Política de desvio</w:t>
-        </w:r>
-        <w:r>
-          <w:rPr>
-            <w:noProof/>
-            <w:webHidden/>
-          </w:rPr>
-          <w:tab/>
-        </w:r>
-        <w:r>
-          <w:rPr>
-            <w:noProof/>
-            <w:webHidden/>
-          </w:rPr>
-          <w:fldChar w:fldCharType="begin"/>
-        </w:r>
-        <w:r>
-          <w:rPr>
-            <w:noProof/>
-            <w:webHidden/>
-          </w:rPr>
-          <w:instrText xml:space="preserve"> PAGEREF _Toc420859314 \h </w:instrText>
-        </w:r>
-        <w:r>
-          <w:rPr>
-            <w:noProof/>
-            <w:webHidden/>
-          </w:rPr>
-        </w:r>
-        <w:r>
-          <w:rPr>
-            <w:noProof/>
-            <w:webHidden/>
-          </w:rPr>
-          <w:fldChar w:fldCharType="separate"/>
-        </w:r>
-        <w:r>
-          <w:rPr>
-            <w:noProof/>
-            <w:webHidden/>
-          </w:rPr>
-          <w:t>9</w:t>
-        </w:r>
-        <w:r>
-          <w:rPr>
-            <w:noProof/>
-            <w:webHidden/>
-          </w:rPr>
-          <w:fldChar w:fldCharType="end"/>
-        </w:r>
-      </w:hyperlink>
-    </w:p>
-    <w:p>
-      <w:pPr>
-        <w:pStyle w:val="Sumrio3"/>
-        <w:tabs>
-          <w:tab w:val="right" w:leader="dot" w:pos="9016"/>
-        </w:tabs>
-        <w:rPr>
-          <w:rFonts w:asciiTheme="minorHAnsi" w:eastAsiaTheme="minorEastAsia" w:hAnsiTheme="minorHAnsi" w:cstheme="minorBidi"/>
-          <w:noProof/>
-          <w:color w:val="auto"/>
-          <w:sz w:val="22"/>
-          <w:szCs w:val="22"/>
-        </w:rPr>
-      </w:pPr>
-      <w:hyperlink w:anchor="_Toc420859315" w:history="1">
-        <w:r>
-          <w:rPr>
-            <w:rStyle w:val="Hyperlink"/>
-            <w:rFonts w:eastAsiaTheme="majorEastAsia"/>
-            <w:noProof/>
-          </w:rPr>
-          <w:t>8.3 Aprovação Formal das Políticas</w:t>
-        </w:r>
-        <w:r>
-          <w:rPr>
-            <w:noProof/>
-            <w:webHidden/>
-          </w:rPr>
-          <w:tab/>
-        </w:r>
-        <w:r>
-          <w:rPr>
-            <w:noProof/>
-            <w:webHidden/>
-          </w:rPr>
-          <w:fldChar w:fldCharType="begin"/>
-        </w:r>
-        <w:r>
-          <w:rPr>
-            <w:noProof/>
-            <w:webHidden/>
-          </w:rPr>
-          <w:instrText xml:space="preserve"> PAGEREF _Toc420859315 \h </w:instrText>
-        </w:r>
-        <w:r>
-          <w:rPr>
-            <w:noProof/>
-            <w:webHidden/>
-          </w:rPr>
-        </w:r>
-        <w:r>
-          <w:rPr>
-            <w:noProof/>
-            <w:webHidden/>
-          </w:rPr>
-          <w:fldChar w:fldCharType="separate"/>
-        </w:r>
-        <w:r>
-          <w:rPr>
-            <w:noProof/>
-            <w:webHidden/>
-          </w:rPr>
-          <w:t>10</w:t>
-        </w:r>
-        <w:r>
-          <w:rPr>
-            <w:noProof/>
-            <w:webHidden/>
-          </w:rPr>
-          <w:fldChar w:fldCharType="end"/>
-        </w:r>
-      </w:hyperlink>
-    </w:p>
-    <w:p>
-      <w:pPr>
-        <w:pStyle w:val="Sumrio2"/>
-        <w:tabs>
-          <w:tab w:val="right" w:leader="dot" w:pos="9016"/>
-        </w:tabs>
-        <w:rPr>
-          <w:rFonts w:asciiTheme="minorHAnsi" w:eastAsiaTheme="minorEastAsia" w:hAnsiTheme="minorHAnsi" w:cstheme="minorBidi"/>
-          <w:noProof/>
-          <w:color w:val="auto"/>
-          <w:sz w:val="22"/>
-          <w:szCs w:val="22"/>
-        </w:rPr>
-      </w:pPr>
-      <w:hyperlink w:anchor="_Toc420859316" w:history="1">
-        <w:r>
-          <w:rPr>
-            <w:rStyle w:val="Hyperlink"/>
-            <w:rFonts w:eastAsia="Arial"/>
-            <w:noProof/>
-          </w:rPr>
-          <w:t>9. Requisitos da documentação dos testes de V&amp;V</w:t>
-        </w:r>
-        <w:r>
-          <w:rPr>
-            <w:noProof/>
-            <w:webHidden/>
-          </w:rPr>
-          <w:tab/>
-        </w:r>
-        <w:r>
-          <w:rPr>
-            <w:noProof/>
-            <w:webHidden/>
-          </w:rPr>
-          <w:fldChar w:fldCharType="begin"/>
-        </w:r>
-        <w:r>
-          <w:rPr>
-            <w:noProof/>
-            <w:webHidden/>
-          </w:rPr>
-          <w:instrText xml:space="preserve"> PAGEREF _Toc420859316 \h </w:instrText>
+          <w:instrText xml:space="preserve"> PAGEREF _Toc420966449 \h </w:instrText>
         </w:r>
         <w:r>
           <w:rPr>
@@ -3021,7 +2940,7 @@
       <w:bookmarkStart w:id="5" w:name="h.aa53q8lpr6ps" w:colFirst="0" w:colLast="0"/>
       <w:bookmarkStart w:id="6" w:name="h.yw0uyjhxqc5u" w:colFirst="0" w:colLast="0"/>
       <w:bookmarkStart w:id="7" w:name="_Toc417991399"/>
-      <w:bookmarkStart w:id="8" w:name="_Toc420859291"/>
+      <w:bookmarkStart w:id="8" w:name="_Toc420966425"/>
       <w:bookmarkEnd w:id="0"/>
       <w:bookmarkEnd w:id="1"/>
       <w:bookmarkEnd w:id="2"/>
@@ -3080,8 +2999,8 @@
       <w:bookmarkStart w:id="12" w:name="h.9pq832rdcidf" w:colFirst="0" w:colLast="0"/>
       <w:bookmarkStart w:id="13" w:name="h.27klxp5d0tw3" w:colFirst="0" w:colLast="0"/>
       <w:bookmarkStart w:id="14" w:name="Proposito"/>
-      <w:bookmarkStart w:id="15" w:name="_Toc420859292"/>
-      <w:bookmarkStart w:id="16" w:name="_Toc417991404"/>
+      <w:bookmarkStart w:id="15" w:name="_Toc417991404"/>
+      <w:bookmarkStart w:id="16" w:name="_Toc420966426"/>
       <w:bookmarkEnd w:id="9"/>
       <w:bookmarkEnd w:id="10"/>
       <w:bookmarkEnd w:id="11"/>
@@ -3091,7 +3010,7 @@
       <w:r>
         <w:t>2. Documentos Referenciados</w:t>
       </w:r>
-      <w:bookmarkEnd w:id="15"/>
+      <w:bookmarkEnd w:id="16"/>
     </w:p>
     <w:p/>
     <w:p>
@@ -3137,7 +3056,7 @@
           <w:rFonts w:eastAsia="Arial"/>
         </w:rPr>
       </w:pPr>
-      <w:bookmarkStart w:id="17" w:name="_Toc420859293"/>
+      <w:bookmarkStart w:id="17" w:name="_Toc420966427"/>
       <w:r>
         <w:rPr>
           <w:rFonts w:eastAsia="Arial"/>
@@ -3160,8 +3079,8 @@
           <w:rFonts w:eastAsia="Arial"/>
         </w:rPr>
       </w:pPr>
-      <w:bookmarkStart w:id="18" w:name="_Toc420859294"/>
-      <w:bookmarkStart w:id="19" w:name="_Toc417991402"/>
+      <w:bookmarkStart w:id="18" w:name="_Toc417991402"/>
+      <w:bookmarkStart w:id="19" w:name="_Toc420966428"/>
       <w:r>
         <w:rPr>
           <w:rFonts w:eastAsia="Arial"/>
@@ -3186,7 +3105,7 @@
         </w:rPr>
         <w:t>Abreviações</w:t>
       </w:r>
-      <w:bookmarkEnd w:id="18"/>
+      <w:bookmarkEnd w:id="19"/>
     </w:p>
     <w:p>
       <w:pPr>
@@ -3628,7 +3547,7 @@
         <w:pStyle w:val="Ttulo3"/>
         <w:ind w:firstLine="708"/>
       </w:pPr>
-      <w:bookmarkStart w:id="20" w:name="_Toc420859295"/>
+      <w:bookmarkStart w:id="20" w:name="_Toc420966429"/>
       <w:r>
         <w:t>3.2 Critério de Classificação de Anomalia</w:t>
       </w:r>
@@ -3689,8 +3608,8 @@
           <w:rFonts w:eastAsia="Arial"/>
         </w:rPr>
       </w:pPr>
-      <w:bookmarkStart w:id="21" w:name="_Toc420859296"/>
-      <w:bookmarkEnd w:id="19"/>
+      <w:bookmarkStart w:id="21" w:name="_Toc420966430"/>
+      <w:bookmarkEnd w:id="18"/>
       <w:r>
         <w:rPr>
           <w:rFonts w:eastAsia="Arial"/>
@@ -3703,7 +3622,7 @@
         </w:rPr>
         <w:t>. Visão Geral</w:t>
       </w:r>
-      <w:bookmarkEnd w:id="16"/>
+      <w:bookmarkEnd w:id="15"/>
       <w:r>
         <w:rPr>
           <w:rFonts w:eastAsia="Arial"/>
@@ -3721,7 +3640,7 @@
         </w:rPr>
       </w:pPr>
       <w:bookmarkStart w:id="22" w:name="h.s0wizci24w3e" w:colFirst="0" w:colLast="0"/>
-      <w:bookmarkStart w:id="23" w:name="_Toc420859297"/>
+      <w:bookmarkStart w:id="23" w:name="_Toc420966431"/>
       <w:bookmarkEnd w:id="22"/>
       <w:r>
         <w:t>4.1 Organização</w:t>
@@ -3871,7 +3790,7 @@
         <w:pStyle w:val="Ttulo4"/>
         <w:ind w:left="708" w:firstLine="708"/>
       </w:pPr>
-      <w:bookmarkStart w:id="24" w:name="_Toc420859298"/>
+      <w:bookmarkStart w:id="24" w:name="_Toc420966432"/>
       <w:r>
         <w:t>4.1.1 Independência Técnica</w:t>
       </w:r>
@@ -3905,7 +3824,7 @@
         <w:pStyle w:val="Ttulo4"/>
         <w:ind w:left="708" w:firstLine="708"/>
       </w:pPr>
-      <w:bookmarkStart w:id="25" w:name="_Toc420859299"/>
+      <w:bookmarkStart w:id="25" w:name="_Toc420966433"/>
       <w:r>
         <w:t>4.1.2 Independência Gerencial</w:t>
       </w:r>
@@ -3948,7 +3867,7 @@
         <w:pStyle w:val="Ttulo4"/>
         <w:ind w:left="708" w:firstLine="708"/>
       </w:pPr>
-      <w:bookmarkStart w:id="26" w:name="_Toc420859300"/>
+      <w:bookmarkStart w:id="26" w:name="_Toc420966434"/>
       <w:r>
         <w:t>4.1.3 Independência Financeira</w:t>
       </w:r>
@@ -3985,7 +3904,7 @@
           <w:szCs w:val="28"/>
         </w:rPr>
       </w:pPr>
-      <w:bookmarkStart w:id="27" w:name="_Toc420859301"/>
+      <w:bookmarkStart w:id="27" w:name="_Toc420966435"/>
       <w:r>
         <w:rPr>
           <w:color w:val="auto"/>
@@ -4056,7 +3975,7 @@
           <w:szCs w:val="28"/>
         </w:rPr>
       </w:pPr>
-      <w:bookmarkStart w:id="28" w:name="_Toc420859302"/>
+      <w:bookmarkStart w:id="28" w:name="_Toc420966436"/>
       <w:r>
         <w:rPr>
           <w:color w:val="auto"/>
@@ -4252,6 +4171,8 @@
         </w:rPr>
         <w:t>V&amp;V de requisitos</w:t>
       </w:r>
+      <w:bookmarkStart w:id="29" w:name="_GoBack"/>
+      <w:bookmarkEnd w:id="29"/>
     </w:p>
     <w:p>
       <w:pPr>
@@ -4481,8 +4402,8 @@
           <w:rFonts w:eastAsia="Arial"/>
         </w:rPr>
       </w:pPr>
-      <w:bookmarkStart w:id="29" w:name="_Toc420859303"/>
       <w:bookmarkStart w:id="30" w:name="_Toc417991406"/>
+      <w:bookmarkStart w:id="31" w:name="_Toc420966437"/>
       <w:r>
         <w:rPr>
           <w:rFonts w:eastAsia="Arial"/>
@@ -4496,7 +4417,7 @@
         </w:rPr>
         <w:t>íntese dos Recursos</w:t>
       </w:r>
-      <w:bookmarkEnd w:id="29"/>
+      <w:bookmarkEnd w:id="31"/>
     </w:p>
     <w:p>
       <w:pPr>
@@ -4717,7 +4638,7 @@
           <w:rFonts w:eastAsia="Arial"/>
         </w:rPr>
       </w:pPr>
-      <w:bookmarkStart w:id="31" w:name="_Toc420859304"/>
+      <w:bookmarkStart w:id="32" w:name="_Toc420966438"/>
       <w:r>
         <w:rPr>
           <w:rFonts w:eastAsia="Arial"/>
@@ -4732,7 +4653,7 @@
         <w:t xml:space="preserve"> Papéis e Responsabilidades</w:t>
       </w:r>
       <w:bookmarkEnd w:id="30"/>
-      <w:bookmarkEnd w:id="31"/>
+      <w:bookmarkEnd w:id="32"/>
       <w:r>
         <w:rPr>
           <w:color w:val="00B050"/>
@@ -5475,33 +5396,33 @@
         <w:spacing w:before="120"/>
         <w:jc w:val="both"/>
       </w:pPr>
-      <w:bookmarkStart w:id="32" w:name="h.4d34og8" w:colFirst="0" w:colLast="0"/>
-      <w:bookmarkEnd w:id="32"/>
+      <w:bookmarkStart w:id="33" w:name="h.4d34og8" w:colFirst="0" w:colLast="0"/>
+      <w:bookmarkEnd w:id="33"/>
     </w:p>
     <w:p>
       <w:pPr>
         <w:pStyle w:val="Ttulo2"/>
       </w:pPr>
-      <w:bookmarkStart w:id="33" w:name="h.sij2bsw85wfw" w:colFirst="0" w:colLast="0"/>
-      <w:bookmarkStart w:id="34" w:name="h.bgcugfxbp8rh" w:colFirst="0" w:colLast="0"/>
-      <w:bookmarkStart w:id="35" w:name="h.ttc2ngx06i8y" w:colFirst="0" w:colLast="0"/>
-      <w:bookmarkStart w:id="36" w:name="h.xhoet0dnm4ks" w:colFirst="0" w:colLast="0"/>
-      <w:bookmarkStart w:id="37" w:name="_Toc420859305"/>
+      <w:bookmarkStart w:id="34" w:name="h.sij2bsw85wfw" w:colFirst="0" w:colLast="0"/>
+      <w:bookmarkStart w:id="35" w:name="h.bgcugfxbp8rh" w:colFirst="0" w:colLast="0"/>
+      <w:bookmarkStart w:id="36" w:name="h.ttc2ngx06i8y" w:colFirst="0" w:colLast="0"/>
+      <w:bookmarkStart w:id="37" w:name="h.xhoet0dnm4ks" w:colFirst="0" w:colLast="0"/>
       <w:bookmarkStart w:id="38" w:name="_Toc417991409"/>
-      <w:bookmarkEnd w:id="33"/>
+      <w:bookmarkStart w:id="39" w:name="_Toc420966439"/>
       <w:bookmarkEnd w:id="34"/>
       <w:bookmarkEnd w:id="35"/>
       <w:bookmarkEnd w:id="36"/>
+      <w:bookmarkEnd w:id="37"/>
       <w:r>
         <w:t xml:space="preserve">5. </w:t>
       </w:r>
-      <w:bookmarkStart w:id="39" w:name="ItensVV"/>
+      <w:bookmarkStart w:id="40" w:name="ItensVV"/>
       <w:r>
         <w:t>Itens Alvo da Verificação/Validação</w:t>
       </w:r>
-      <w:bookmarkEnd w:id="37"/>
-    </w:p>
-    <w:bookmarkEnd w:id="39"/>
+      <w:bookmarkEnd w:id="39"/>
+    </w:p>
+    <w:bookmarkEnd w:id="40"/>
     <w:p/>
     <w:p>
       <w:pPr>
@@ -6016,15 +5937,15 @@
       <w:pPr>
         <w:pStyle w:val="Ttulo2"/>
       </w:pPr>
-      <w:bookmarkStart w:id="40" w:name="h.qqsn3n3qdree" w:colFirst="0" w:colLast="0"/>
-      <w:bookmarkStart w:id="41" w:name="_Toc420859306"/>
+      <w:bookmarkStart w:id="41" w:name="h.qqsn3n3qdree" w:colFirst="0" w:colLast="0"/>
       <w:bookmarkStart w:id="42" w:name="_Toc417991410"/>
+      <w:bookmarkStart w:id="43" w:name="_Toc420966440"/>
       <w:bookmarkEnd w:id="38"/>
-      <w:bookmarkEnd w:id="40"/>
+      <w:bookmarkEnd w:id="41"/>
       <w:r>
         <w:t>6. Estratégias de Verificação/Validação</w:t>
       </w:r>
-      <w:bookmarkEnd w:id="41"/>
+      <w:bookmarkEnd w:id="43"/>
     </w:p>
     <w:p/>
     <w:p>
@@ -6118,9 +6039,9 @@
           <w:color w:val="auto"/>
         </w:rPr>
       </w:pPr>
-      <w:bookmarkStart w:id="43" w:name="h.3dy6vkm" w:colFirst="0" w:colLast="0"/>
-      <w:bookmarkStart w:id="44" w:name="_Toc420859307"/>
-      <w:bookmarkEnd w:id="43"/>
+      <w:bookmarkStart w:id="44" w:name="h.3dy6vkm" w:colFirst="0" w:colLast="0"/>
+      <w:bookmarkStart w:id="45" w:name="_Toc420966441"/>
+      <w:bookmarkEnd w:id="44"/>
       <w:r>
         <w:rPr>
           <w:color w:val="auto"/>
@@ -6143,7 +6064,7 @@
         </w:rPr>
         <w:t>de Software</w:t>
       </w:r>
-      <w:bookmarkEnd w:id="44"/>
+      <w:bookmarkEnd w:id="45"/>
     </w:p>
     <w:p/>
     <w:tbl>
@@ -6649,10 +6570,8 @@
       </w:tr>
     </w:tbl>
     <w:p/>
-    <w:p>
-      <w:bookmarkStart w:id="45" w:name="_GoBack"/>
-      <w:bookmarkEnd w:id="45"/>
-    </w:p>
+    <w:p/>
+    <w:p/>
     <w:p>
       <w:pPr>
         <w:pStyle w:val="Ttulo3"/>
@@ -6661,12 +6580,12 @@
           <w:color w:val="auto"/>
         </w:rPr>
       </w:pPr>
-      <w:bookmarkStart w:id="46" w:name="_Toc420859308"/>
-      <w:r>
-        <w:rPr>
-          <w:color w:val="auto"/>
-        </w:rPr>
-        <w:t>6.3</w:t>
+      <w:bookmarkStart w:id="46" w:name="_Toc420966442"/>
+      <w:r>
+        <w:rPr>
+          <w:color w:val="auto"/>
+        </w:rPr>
+        <w:t>6.2</w:t>
       </w:r>
       <w:r>
         <w:rPr>
@@ -6680,17 +6599,9 @@
           <w:color w:val="auto"/>
           <w:sz w:val="24"/>
         </w:rPr>
-        <w:t>Teste de Integridade</w:t>
+        <w:t>Teste de Estrutura</w:t>
       </w:r>
       <w:bookmarkEnd w:id="46"/>
-      <w:r>
-        <w:rPr>
-          <w:rFonts w:eastAsia="Arial"/>
-          <w:color w:val="auto"/>
-          <w:sz w:val="24"/>
-        </w:rPr>
-        <w:t xml:space="preserve"> </w:t>
-      </w:r>
     </w:p>
     <w:p/>
     <w:tbl>
@@ -6772,7 +6683,7 @@
                 <w:sz w:val="22"/>
                 <w:szCs w:val="22"/>
               </w:rPr>
-              <w:t>Executar os métodos de acesso à base de dados e regras de negócio independente da interface do usuário, de forma que seja possível observar e registrar o comportamento funcional incorreto ou a corrupção de dados.</w:t>
+              <w:t>Testes destinados a avaliar se todos os links (estáticos ou ativos) estão conectados corretamente.</w:t>
             </w:r>
           </w:p>
         </w:tc>
@@ -6856,7 +6767,7 @@
                 <w:sz w:val="22"/>
                 <w:szCs w:val="22"/>
               </w:rPr>
-              <w:t>Executar os métodos de acesso e processos, utilizando em cada um, dados válidos e inválidos ou solicitações de dados.</w:t>
+              <w:t>Verificar se o conteúdo correto de cada link está exibido;</w:t>
             </w:r>
           </w:p>
           <w:p>
@@ -6876,8 +6787,16 @@
                 <w:sz w:val="22"/>
                 <w:szCs w:val="22"/>
               </w:rPr>
-              <w:lastRenderedPageBreak/>
-              <w:t xml:space="preserve"> </w:t>
+              <w:t xml:space="preserve">- </w:t>
+            </w:r>
+            <w:r>
+              <w:rPr>
+                <w:rFonts w:eastAsia="Arial"/>
+                <w:color w:val="auto"/>
+                <w:sz w:val="22"/>
+                <w:szCs w:val="22"/>
+              </w:rPr>
+              <w:t>Garantir que não haja links quebrados;</w:t>
             </w:r>
           </w:p>
           <w:p>
@@ -6896,6 +6815,7 @@
                 <w:sz w:val="22"/>
                 <w:szCs w:val="22"/>
               </w:rPr>
+              <w:lastRenderedPageBreak/>
               <w:t xml:space="preserve">- </w:t>
             </w:r>
             <w:r>
@@ -6905,7 +6825,7 @@
                 <w:sz w:val="22"/>
                 <w:szCs w:val="22"/>
               </w:rPr>
-              <w:t>Examinar o banco de dados para garantir que os dados tenham sido povoados como planejado e que todos os eventos ocorreram apropriadamente. Revisar os dados retornados para garantir que estão corretos.</w:t>
+              <w:t>Verificar se não há conteúdo órfão.</w:t>
             </w:r>
           </w:p>
         </w:tc>
@@ -6964,7 +6884,6 @@
                 <w:szCs w:val="22"/>
               </w:rPr>
             </w:pPr>
-            <w:proofErr w:type="spellStart"/>
             <w:r>
               <w:rPr>
                 <w:rFonts w:eastAsia="Arial"/>
@@ -6972,37 +6891,7 @@
                 <w:sz w:val="22"/>
                 <w:szCs w:val="22"/>
               </w:rPr>
-              <w:t>MongoDB</w:t>
-            </w:r>
-            <w:proofErr w:type="spellEnd"/>
-            <w:r>
-              <w:rPr>
-                <w:rFonts w:eastAsia="Arial"/>
-                <w:color w:val="auto"/>
-                <w:sz w:val="22"/>
-                <w:szCs w:val="22"/>
-              </w:rPr>
-              <w:t xml:space="preserve"> (</w:t>
-            </w:r>
-            <w:proofErr w:type="spellStart"/>
-            <w:r>
-              <w:rPr>
-                <w:rFonts w:eastAsia="Arial"/>
-                <w:color w:val="auto"/>
-                <w:sz w:val="22"/>
-                <w:szCs w:val="22"/>
-              </w:rPr>
-              <w:t>mongod</w:t>
-            </w:r>
-            <w:proofErr w:type="spellEnd"/>
-            <w:r>
-              <w:rPr>
-                <w:rFonts w:eastAsia="Arial"/>
-                <w:color w:val="auto"/>
-                <w:sz w:val="22"/>
-                <w:szCs w:val="22"/>
-              </w:rPr>
-              <w:t>)</w:t>
+              <w:t>Web Browser</w:t>
             </w:r>
           </w:p>
         </w:tc>
@@ -7064,7 +6953,13 @@
               <w:rPr>
                 <w:sz w:val="22"/>
               </w:rPr>
-              <w:t>Todos os métodos e processos de acesso à base de dados funcionam como projetados e sem nenhuma corrupção de dados.</w:t>
+              <w:t xml:space="preserve">Todos os </w:t>
+            </w:r>
+            <w:r>
+              <w:rPr>
+                <w:sz w:val="22"/>
+              </w:rPr>
+              <w:t>links da aplicação funcionam como esperado, isto é, apontam para os locais previstos.</w:t>
             </w:r>
           </w:p>
         </w:tc>
@@ -7119,103 +7014,17 @@
               <w:shd w:val="clear" w:color="auto" w:fill="FFFFFF"/>
               <w:spacing w:before="0" w:beforeAutospacing="0" w:after="0" w:afterAutospacing="0"/>
               <w:rPr>
-                <w:color w:val="000000"/>
                 <w:sz w:val="22"/>
                 <w:szCs w:val="22"/>
               </w:rPr>
             </w:pPr>
             <w:r>
               <w:rPr>
-                <w:color w:val="000000"/>
-                <w:sz w:val="22"/>
-                <w:szCs w:val="22"/>
-              </w:rPr>
-              <w:t xml:space="preserve">- </w:t>
-            </w:r>
-            <w:r>
-              <w:rPr>
-                <w:color w:val="000000"/>
-                <w:sz w:val="22"/>
-                <w:szCs w:val="22"/>
-              </w:rPr>
-              <w:t>Os testes podem exigir a disponibilização do ambiente específico de drivers ou do sistema gerenciador de banco de dados, para que os dados sejam diretamente incluídos na base.</w:t>
-            </w:r>
-          </w:p>
-          <w:p>
-            <w:pPr>
-              <w:pStyle w:val="NormalWeb"/>
-              <w:shd w:val="clear" w:color="auto" w:fill="FFFFFF"/>
-              <w:spacing w:before="0" w:beforeAutospacing="0" w:after="0" w:afterAutospacing="0"/>
-              <w:rPr>
-                <w:color w:val="000000"/>
-                <w:sz w:val="22"/>
-                <w:szCs w:val="22"/>
-              </w:rPr>
-            </w:pPr>
-            <w:r>
-              <w:rPr>
-                <w:color w:val="000000"/>
-                <w:sz w:val="22"/>
-                <w:szCs w:val="22"/>
-              </w:rPr>
-              <w:t> </w:t>
-            </w:r>
-          </w:p>
-          <w:p>
-            <w:pPr>
-              <w:pStyle w:val="NormalWeb"/>
-              <w:shd w:val="clear" w:color="auto" w:fill="FFFFFF"/>
-              <w:spacing w:before="0" w:beforeAutospacing="0" w:after="0" w:afterAutospacing="0"/>
-              <w:rPr>
-                <w:color w:val="000000"/>
-                <w:sz w:val="22"/>
-                <w:szCs w:val="22"/>
-              </w:rPr>
-            </w:pPr>
-            <w:r>
-              <w:rPr>
-                <w:color w:val="000000"/>
-                <w:sz w:val="22"/>
-                <w:szCs w:val="22"/>
-              </w:rPr>
-              <w:t xml:space="preserve">- </w:t>
-            </w:r>
-            <w:r>
-              <w:rPr>
-                <w:color w:val="000000"/>
-                <w:sz w:val="22"/>
-                <w:szCs w:val="22"/>
-              </w:rPr>
-              <w:t xml:space="preserve">Caso existam processos que </w:t>
-            </w:r>
-            <w:proofErr w:type="spellStart"/>
-            <w:r>
-              <w:rPr>
-                <w:color w:val="000000"/>
-                <w:sz w:val="22"/>
-                <w:szCs w:val="22"/>
-              </w:rPr>
-              <w:t>dêem</w:t>
-            </w:r>
-            <w:proofErr w:type="spellEnd"/>
-            <w:r>
-              <w:rPr>
-                <w:color w:val="000000"/>
-                <w:sz w:val="22"/>
-                <w:szCs w:val="22"/>
-              </w:rPr>
-              <w:t xml:space="preserve"> suporte a este teste, os mesmos devem ser invocados manualmente.</w:t>
-            </w:r>
-          </w:p>
-          <w:p>
-            <w:pPr>
-              <w:spacing w:before="60" w:after="60"/>
-              <w:rPr>
-                <w:color w:val="auto"/>
-                <w:sz w:val="22"/>
-                <w:szCs w:val="22"/>
-              </w:rPr>
-            </w:pPr>
+                <w:sz w:val="22"/>
+                <w:szCs w:val="22"/>
+              </w:rPr>
+              <w:t>Nenhuma consideração especial a declarar.</w:t>
+            </w:r>
           </w:p>
         </w:tc>
       </w:tr>
@@ -7229,7 +7038,7 @@
           <w:color w:val="auto"/>
         </w:rPr>
       </w:pPr>
-      <w:bookmarkStart w:id="47" w:name="_Toc420859309"/>
+      <w:bookmarkStart w:id="47" w:name="_Toc420966443"/>
       <w:r>
         <w:rPr>
           <w:color w:val="auto"/>
@@ -7248,7 +7057,7 @@
           <w:color w:val="auto"/>
           <w:sz w:val="24"/>
         </w:rPr>
-        <w:t>Teste de Estrutura</w:t>
+        <w:t>Teste Funcional</w:t>
       </w:r>
       <w:bookmarkEnd w:id="47"/>
     </w:p>
@@ -7332,7 +7141,7 @@
                 <w:sz w:val="22"/>
                 <w:szCs w:val="22"/>
               </w:rPr>
-              <w:t>Testes destinados a avaliar se todos os links (estáticos ou ativos) estão conectados corretamente.</w:t>
+              <w:t>Assegurar a funcionalidade do sistema, incluindo entrada de dados, processamento e resposta.</w:t>
             </w:r>
           </w:p>
         </w:tc>
@@ -7367,16 +7176,7 @@
                 <w:sz w:val="22"/>
                 <w:szCs w:val="22"/>
               </w:rPr>
-              <w:t>Técnica</w:t>
-            </w:r>
-            <w:r>
-              <w:rPr>
-                <w:rFonts w:eastAsia="Arial"/>
-                <w:b/>
-                <w:sz w:val="22"/>
-                <w:szCs w:val="22"/>
-              </w:rPr>
-              <w:t xml:space="preserve"> (s)</w:t>
+              <w:t>Técnica (s)</w:t>
             </w:r>
           </w:p>
         </w:tc>
@@ -7407,16 +7207,7 @@
                 <w:sz w:val="22"/>
                 <w:szCs w:val="22"/>
               </w:rPr>
-              <w:t xml:space="preserve">- </w:t>
-            </w:r>
-            <w:r>
-              <w:rPr>
-                <w:rFonts w:eastAsia="Arial"/>
-                <w:color w:val="auto"/>
-                <w:sz w:val="22"/>
-                <w:szCs w:val="22"/>
-              </w:rPr>
-              <w:t>Verificar se o conteúdo correto de cada link está exibido;</w:t>
+              <w:t>Executar cada caso de uso, fluxo de caso de uso, ou função, utilizando dados válidos e inválidos para verificar o seguinte:</w:t>
             </w:r>
           </w:p>
           <w:p>
@@ -7436,22 +7227,14 @@
                 <w:sz w:val="22"/>
                 <w:szCs w:val="22"/>
               </w:rPr>
-              <w:t xml:space="preserve">- </w:t>
-            </w:r>
-            <w:r>
-              <w:rPr>
-                <w:rFonts w:eastAsia="Arial"/>
-                <w:color w:val="auto"/>
-                <w:sz w:val="22"/>
-                <w:szCs w:val="22"/>
-              </w:rPr>
-              <w:t>Garantir que não haja links quebrados;</w:t>
+              <w:t xml:space="preserve"> - Os resultados esperados ocorrem quando dados válidos são usados.</w:t>
             </w:r>
           </w:p>
           <w:p>
             <w:pPr>
               <w:spacing w:before="60" w:after="60"/>
               <w:rPr>
+                <w:rFonts w:eastAsia="Arial"/>
                 <w:color w:val="auto"/>
                 <w:sz w:val="22"/>
                 <w:szCs w:val="22"/>
@@ -7464,16 +7247,26 @@
                 <w:sz w:val="22"/>
                 <w:szCs w:val="22"/>
               </w:rPr>
-              <w:t xml:space="preserve">- </w:t>
-            </w:r>
-            <w:r>
-              <w:rPr>
-                <w:rFonts w:eastAsia="Arial"/>
+              <w:t>- As mensagens de erro de avisos apropriadas são exibidas quando dados inválidos são utilizados.</w:t>
+            </w:r>
+          </w:p>
+          <w:p>
+            <w:pPr>
+              <w:spacing w:before="60" w:after="60"/>
+              <w:rPr>
                 <w:color w:val="auto"/>
                 <w:sz w:val="22"/>
                 <w:szCs w:val="22"/>
               </w:rPr>
-              <w:t>Verificar se não há conteúdo órfão.</w:t>
+            </w:pPr>
+            <w:r>
+              <w:rPr>
+                <w:rFonts w:eastAsia="Arial"/>
+                <w:color w:val="auto"/>
+                <w:sz w:val="22"/>
+                <w:szCs w:val="22"/>
+              </w:rPr>
+              <w:t>- Cada regra de negócio é corretamente aplicada.</w:t>
             </w:r>
           </w:p>
         </w:tc>
@@ -7538,7 +7331,7 @@
                 <w:sz w:val="22"/>
                 <w:szCs w:val="22"/>
               </w:rPr>
-              <w:t>Web Browser</w:t>
+              <w:t>Microsoft Office</w:t>
             </w:r>
           </w:p>
         </w:tc>
@@ -7600,13 +7393,19 @@
               <w:rPr>
                 <w:sz w:val="22"/>
               </w:rPr>
-              <w:t xml:space="preserve">Todos os </w:t>
-            </w:r>
-            <w:r>
-              <w:rPr>
-                <w:sz w:val="22"/>
-              </w:rPr>
-              <w:t>links da aplicação funcionam como esperado, isto é, apontam para os locais previstos.</w:t>
+              <w:t>As funcionalidades foram testadas</w:t>
+            </w:r>
+            <w:r>
+              <w:rPr>
+                <w:sz w:val="22"/>
+              </w:rPr>
+              <w:t>, executam conforme o esperado</w:t>
+            </w:r>
+            <w:r>
+              <w:rPr>
+                <w:sz w:val="22"/>
+              </w:rPr>
+              <w:t xml:space="preserve"> e não foram encontradas anomalias</w:t>
             </w:r>
           </w:p>
         </w:tc>
@@ -7679,474 +7478,26 @@
     <w:p/>
     <w:p>
       <w:pPr>
-        <w:pStyle w:val="Ttulo3"/>
-        <w:ind w:firstLine="708"/>
-        <w:rPr>
-          <w:color w:val="auto"/>
-        </w:rPr>
-      </w:pPr>
-      <w:bookmarkStart w:id="48" w:name="_Toc420859310"/>
-      <w:r>
-        <w:rPr>
-          <w:color w:val="auto"/>
-        </w:rPr>
-        <w:t>6.3</w:t>
-      </w:r>
-      <w:r>
-        <w:rPr>
-          <w:color w:val="auto"/>
-        </w:rPr>
-        <w:t xml:space="preserve"> </w:t>
-      </w:r>
-      <w:r>
+        <w:pStyle w:val="Ttulo2"/>
         <w:rPr>
           <w:rFonts w:eastAsia="Arial"/>
-          <w:color w:val="auto"/>
-          <w:sz w:val="24"/>
-        </w:rPr>
-        <w:t>Teste Funcional</w:t>
-      </w:r>
+        </w:rPr>
+      </w:pPr>
+      <w:bookmarkStart w:id="48" w:name="_Toc420966444"/>
+      <w:r>
+        <w:rPr>
+          <w:rFonts w:eastAsia="Arial"/>
+        </w:rPr>
+        <w:t>7. D</w:t>
+      </w:r>
+      <w:r>
+        <w:rPr>
+          <w:rFonts w:eastAsia="Arial"/>
+        </w:rPr>
+        <w:t>efinição de Atividades</w:t>
+      </w:r>
+      <w:bookmarkEnd w:id="42"/>
       <w:bookmarkEnd w:id="48"/>
-    </w:p>
-    <w:p/>
-    <w:tbl>
-      <w:tblPr>
-        <w:tblW w:w="8378" w:type="dxa"/>
-        <w:jc w:val="right"/>
-        <w:tblLayout w:type="fixed"/>
-        <w:tblLook w:val="0000" w:firstRow="0" w:lastRow="0" w:firstColumn="0" w:lastColumn="0" w:noHBand="0" w:noVBand="0"/>
-      </w:tblPr>
-      <w:tblGrid>
-        <w:gridCol w:w="2268"/>
-        <w:gridCol w:w="6110"/>
-      </w:tblGrid>
-      <w:tr>
-        <w:trPr>
-          <w:jc w:val="right"/>
-        </w:trPr>
-        <w:tc>
-          <w:tcPr>
-            <w:tcW w:w="2268" w:type="dxa"/>
-            <w:tcBorders>
-              <w:top w:val="single" w:sz="4" w:space="0" w:color="000000"/>
-              <w:left w:val="single" w:sz="4" w:space="0" w:color="000000"/>
-              <w:bottom w:val="single" w:sz="4" w:space="0" w:color="000000"/>
-            </w:tcBorders>
-          </w:tcPr>
-          <w:p>
-            <w:pPr>
-              <w:spacing w:before="60" w:after="60"/>
-              <w:jc w:val="center"/>
-              <w:rPr>
-                <w:b/>
-                <w:sz w:val="22"/>
-                <w:szCs w:val="22"/>
-              </w:rPr>
-            </w:pPr>
-            <w:r>
-              <w:rPr>
-                <w:rFonts w:eastAsia="Arial"/>
-                <w:b/>
-                <w:sz w:val="22"/>
-                <w:szCs w:val="22"/>
-              </w:rPr>
-              <w:t>Objetivo do</w:t>
-            </w:r>
-            <w:r>
-              <w:rPr>
-                <w:rFonts w:eastAsia="Arial"/>
-                <w:b/>
-                <w:sz w:val="22"/>
-                <w:szCs w:val="22"/>
-              </w:rPr>
-              <w:t xml:space="preserve"> Método</w:t>
-            </w:r>
-          </w:p>
-        </w:tc>
-        <w:tc>
-          <w:tcPr>
-            <w:tcW w:w="6110" w:type="dxa"/>
-            <w:tcBorders>
-              <w:top w:val="single" w:sz="4" w:space="0" w:color="000000"/>
-              <w:left w:val="single" w:sz="4" w:space="0" w:color="000000"/>
-              <w:bottom w:val="single" w:sz="4" w:space="0" w:color="000000"/>
-              <w:right w:val="single" w:sz="4" w:space="0" w:color="000000"/>
-            </w:tcBorders>
-          </w:tcPr>
-          <w:p>
-            <w:pPr>
-              <w:spacing w:before="60" w:after="60"/>
-              <w:rPr>
-                <w:color w:val="auto"/>
-                <w:sz w:val="22"/>
-                <w:szCs w:val="22"/>
-              </w:rPr>
-            </w:pPr>
-            <w:r>
-              <w:rPr>
-                <w:color w:val="auto"/>
-                <w:sz w:val="22"/>
-                <w:szCs w:val="22"/>
-              </w:rPr>
-              <w:t>Assegurar a funcionalidade do sistema, incluindo entrada de dados, processamento e resposta.</w:t>
-            </w:r>
-          </w:p>
-        </w:tc>
-      </w:tr>
-      <w:tr>
-        <w:trPr>
-          <w:jc w:val="right"/>
-        </w:trPr>
-        <w:tc>
-          <w:tcPr>
-            <w:tcW w:w="2268" w:type="dxa"/>
-            <w:tcBorders>
-              <w:top w:val="single" w:sz="4" w:space="0" w:color="000000"/>
-              <w:left w:val="single" w:sz="4" w:space="0" w:color="000000"/>
-              <w:bottom w:val="single" w:sz="4" w:space="0" w:color="000000"/>
-            </w:tcBorders>
-          </w:tcPr>
-          <w:p>
-            <w:pPr>
-              <w:spacing w:before="60" w:after="60"/>
-              <w:jc w:val="center"/>
-              <w:rPr>
-                <w:b/>
-                <w:sz w:val="22"/>
-                <w:szCs w:val="22"/>
-              </w:rPr>
-            </w:pPr>
-            <w:r>
-              <w:rPr>
-                <w:rFonts w:eastAsia="Arial"/>
-                <w:b/>
-                <w:sz w:val="22"/>
-                <w:szCs w:val="22"/>
-              </w:rPr>
-              <w:t>Técnica (s)</w:t>
-            </w:r>
-          </w:p>
-        </w:tc>
-        <w:tc>
-          <w:tcPr>
-            <w:tcW w:w="6110" w:type="dxa"/>
-            <w:tcBorders>
-              <w:top w:val="single" w:sz="4" w:space="0" w:color="000000"/>
-              <w:left w:val="single" w:sz="4" w:space="0" w:color="000000"/>
-              <w:bottom w:val="single" w:sz="4" w:space="0" w:color="000000"/>
-              <w:right w:val="single" w:sz="4" w:space="0" w:color="000000"/>
-            </w:tcBorders>
-          </w:tcPr>
-          <w:p>
-            <w:pPr>
-              <w:spacing w:before="60" w:after="60"/>
-              <w:rPr>
-                <w:rFonts w:eastAsia="Arial"/>
-                <w:color w:val="auto"/>
-                <w:sz w:val="22"/>
-                <w:szCs w:val="22"/>
-              </w:rPr>
-            </w:pPr>
-            <w:r>
-              <w:rPr>
-                <w:rFonts w:eastAsia="Arial"/>
-                <w:color w:val="auto"/>
-                <w:sz w:val="22"/>
-                <w:szCs w:val="22"/>
-              </w:rPr>
-              <w:t>Executar cada caso de uso, fluxo de caso de uso, ou função, utilizando dados válidos e inválidos para verificar o seguinte:</w:t>
-            </w:r>
-          </w:p>
-          <w:p>
-            <w:pPr>
-              <w:spacing w:before="60" w:after="60"/>
-              <w:rPr>
-                <w:rFonts w:eastAsia="Arial"/>
-                <w:color w:val="auto"/>
-                <w:sz w:val="22"/>
-                <w:szCs w:val="22"/>
-              </w:rPr>
-            </w:pPr>
-            <w:r>
-              <w:rPr>
-                <w:rFonts w:eastAsia="Arial"/>
-                <w:color w:val="auto"/>
-                <w:sz w:val="22"/>
-                <w:szCs w:val="22"/>
-              </w:rPr>
-              <w:t xml:space="preserve"> - Os resultados esperados ocorrem quando dados válidos são usados.</w:t>
-            </w:r>
-          </w:p>
-          <w:p>
-            <w:pPr>
-              <w:spacing w:before="60" w:after="60"/>
-              <w:rPr>
-                <w:rFonts w:eastAsia="Arial"/>
-                <w:color w:val="auto"/>
-                <w:sz w:val="22"/>
-                <w:szCs w:val="22"/>
-              </w:rPr>
-            </w:pPr>
-            <w:r>
-              <w:rPr>
-                <w:rFonts w:eastAsia="Arial"/>
-                <w:color w:val="auto"/>
-                <w:sz w:val="22"/>
-                <w:szCs w:val="22"/>
-              </w:rPr>
-              <w:lastRenderedPageBreak/>
-              <w:t>- As mensagens de erro de avisos apropriadas são exibidas quando dados inválidos são utilizados.</w:t>
-            </w:r>
-          </w:p>
-          <w:p>
-            <w:pPr>
-              <w:spacing w:before="60" w:after="60"/>
-              <w:rPr>
-                <w:color w:val="auto"/>
-                <w:sz w:val="22"/>
-                <w:szCs w:val="22"/>
-              </w:rPr>
-            </w:pPr>
-            <w:r>
-              <w:rPr>
-                <w:rFonts w:eastAsia="Arial"/>
-                <w:color w:val="auto"/>
-                <w:sz w:val="22"/>
-                <w:szCs w:val="22"/>
-              </w:rPr>
-              <w:t>- Cada regra de negócio é corretamente aplicada.</w:t>
-            </w:r>
-          </w:p>
-        </w:tc>
-      </w:tr>
-      <w:tr>
-        <w:trPr>
-          <w:jc w:val="right"/>
-        </w:trPr>
-        <w:tc>
-          <w:tcPr>
-            <w:tcW w:w="2268" w:type="dxa"/>
-            <w:tcBorders>
-              <w:top w:val="single" w:sz="4" w:space="0" w:color="000000"/>
-              <w:left w:val="single" w:sz="4" w:space="0" w:color="000000"/>
-              <w:bottom w:val="single" w:sz="4" w:space="0" w:color="000000"/>
-            </w:tcBorders>
-          </w:tcPr>
-          <w:p>
-            <w:pPr>
-              <w:spacing w:before="60" w:after="60"/>
-              <w:jc w:val="center"/>
-              <w:rPr>
-                <w:b/>
-                <w:sz w:val="22"/>
-                <w:szCs w:val="22"/>
-              </w:rPr>
-            </w:pPr>
-            <w:r>
-              <w:rPr>
-                <w:rFonts w:eastAsia="Arial"/>
-                <w:b/>
-                <w:sz w:val="22"/>
-                <w:szCs w:val="22"/>
-              </w:rPr>
-              <w:lastRenderedPageBreak/>
-              <w:t>Ferramentas Necessárias</w:t>
-            </w:r>
-          </w:p>
-        </w:tc>
-        <w:tc>
-          <w:tcPr>
-            <w:tcW w:w="6110" w:type="dxa"/>
-            <w:tcBorders>
-              <w:top w:val="single" w:sz="4" w:space="0" w:color="000000"/>
-              <w:left w:val="single" w:sz="4" w:space="0" w:color="000000"/>
-              <w:bottom w:val="single" w:sz="4" w:space="0" w:color="000000"/>
-              <w:right w:val="single" w:sz="4" w:space="0" w:color="000000"/>
-            </w:tcBorders>
-          </w:tcPr>
-          <w:p>
-            <w:pPr>
-              <w:spacing w:before="60" w:after="60"/>
-              <w:rPr>
-                <w:color w:val="auto"/>
-                <w:sz w:val="22"/>
-                <w:szCs w:val="22"/>
-              </w:rPr>
-            </w:pPr>
-            <w:r>
-              <w:rPr>
-                <w:rFonts w:eastAsia="Arial"/>
-                <w:color w:val="auto"/>
-                <w:sz w:val="22"/>
-                <w:szCs w:val="22"/>
-              </w:rPr>
-              <w:t>Microsoft Office</w:t>
-            </w:r>
-          </w:p>
-        </w:tc>
-      </w:tr>
-      <w:tr>
-        <w:trPr>
-          <w:jc w:val="right"/>
-        </w:trPr>
-        <w:tc>
-          <w:tcPr>
-            <w:tcW w:w="2268" w:type="dxa"/>
-            <w:tcBorders>
-              <w:top w:val="single" w:sz="4" w:space="0" w:color="000000"/>
-              <w:left w:val="single" w:sz="4" w:space="0" w:color="000000"/>
-              <w:bottom w:val="single" w:sz="4" w:space="0" w:color="000000"/>
-            </w:tcBorders>
-          </w:tcPr>
-          <w:p>
-            <w:pPr>
-              <w:spacing w:before="60" w:after="60"/>
-              <w:jc w:val="center"/>
-              <w:rPr>
-                <w:b/>
-                <w:sz w:val="22"/>
-                <w:szCs w:val="22"/>
-              </w:rPr>
-            </w:pPr>
-            <w:r>
-              <w:rPr>
-                <w:rFonts w:eastAsia="Arial"/>
-                <w:b/>
-                <w:sz w:val="22"/>
-                <w:szCs w:val="22"/>
-              </w:rPr>
-              <w:t>Critérios de Êxito</w:t>
-            </w:r>
-          </w:p>
-        </w:tc>
-        <w:tc>
-          <w:tcPr>
-            <w:tcW w:w="6110" w:type="dxa"/>
-            <w:tcBorders>
-              <w:top w:val="single" w:sz="4" w:space="0" w:color="000000"/>
-              <w:left w:val="single" w:sz="4" w:space="0" w:color="000000"/>
-              <w:bottom w:val="single" w:sz="4" w:space="0" w:color="000000"/>
-              <w:right w:val="single" w:sz="4" w:space="0" w:color="000000"/>
-            </w:tcBorders>
-          </w:tcPr>
-          <w:p>
-            <w:pPr>
-              <w:spacing w:before="60" w:after="60"/>
-              <w:rPr>
-                <w:color w:val="auto"/>
-                <w:sz w:val="22"/>
-                <w:szCs w:val="22"/>
-              </w:rPr>
-            </w:pPr>
-            <w:r>
-              <w:rPr>
-                <w:sz w:val="22"/>
-              </w:rPr>
-              <w:t>As funcionalidades foram testadas</w:t>
-            </w:r>
-            <w:r>
-              <w:rPr>
-                <w:sz w:val="22"/>
-              </w:rPr>
-              <w:t>, executam conforme o esperado</w:t>
-            </w:r>
-            <w:r>
-              <w:rPr>
-                <w:sz w:val="22"/>
-              </w:rPr>
-              <w:t xml:space="preserve"> e não foram encontradas anomalias</w:t>
-            </w:r>
-          </w:p>
-        </w:tc>
-      </w:tr>
-      <w:tr>
-        <w:trPr>
-          <w:jc w:val="right"/>
-        </w:trPr>
-        <w:tc>
-          <w:tcPr>
-            <w:tcW w:w="2268" w:type="dxa"/>
-            <w:tcBorders>
-              <w:top w:val="single" w:sz="4" w:space="0" w:color="000000"/>
-              <w:left w:val="single" w:sz="4" w:space="0" w:color="000000"/>
-              <w:bottom w:val="single" w:sz="4" w:space="0" w:color="000000"/>
-            </w:tcBorders>
-          </w:tcPr>
-          <w:p>
-            <w:pPr>
-              <w:spacing w:before="60" w:after="60"/>
-              <w:jc w:val="center"/>
-              <w:rPr>
-                <w:b/>
-                <w:sz w:val="22"/>
-                <w:szCs w:val="22"/>
-              </w:rPr>
-            </w:pPr>
-            <w:r>
-              <w:rPr>
-                <w:rFonts w:eastAsia="Arial"/>
-                <w:b/>
-                <w:sz w:val="22"/>
-                <w:szCs w:val="22"/>
-              </w:rPr>
-              <w:t>Considerações Especiais</w:t>
-            </w:r>
-          </w:p>
-        </w:tc>
-        <w:tc>
-          <w:tcPr>
-            <w:tcW w:w="6110" w:type="dxa"/>
-            <w:tcBorders>
-              <w:top w:val="single" w:sz="4" w:space="0" w:color="000000"/>
-              <w:left w:val="single" w:sz="4" w:space="0" w:color="000000"/>
-              <w:bottom w:val="single" w:sz="4" w:space="0" w:color="000000"/>
-              <w:right w:val="single" w:sz="4" w:space="0" w:color="000000"/>
-            </w:tcBorders>
-          </w:tcPr>
-          <w:p>
-            <w:pPr>
-              <w:pStyle w:val="NormalWeb"/>
-              <w:shd w:val="clear" w:color="auto" w:fill="FFFFFF"/>
-              <w:spacing w:before="0" w:beforeAutospacing="0" w:after="0" w:afterAutospacing="0"/>
-              <w:rPr>
-                <w:sz w:val="22"/>
-                <w:szCs w:val="22"/>
-              </w:rPr>
-            </w:pPr>
-            <w:r>
-              <w:rPr>
-                <w:sz w:val="22"/>
-                <w:szCs w:val="22"/>
-              </w:rPr>
-              <w:t>Nenhuma consideração especial a declarar.</w:t>
-            </w:r>
-          </w:p>
-        </w:tc>
-      </w:tr>
-    </w:tbl>
-    <w:p/>
-    <w:p>
-      <w:pPr>
-        <w:pStyle w:val="Ttulo2"/>
-        <w:rPr>
-          <w:rFonts w:eastAsia="Arial"/>
-        </w:rPr>
-      </w:pPr>
-      <w:bookmarkStart w:id="49" w:name="_Toc420859311"/>
-      <w:r>
-        <w:rPr>
-          <w:rFonts w:eastAsia="Arial"/>
-        </w:rPr>
-        <w:t>7. D</w:t>
-      </w:r>
-      <w:r>
-        <w:rPr>
-          <w:rFonts w:eastAsia="Arial"/>
-        </w:rPr>
-        <w:t>efinição de Atividades</w:t>
-      </w:r>
-      <w:bookmarkEnd w:id="42"/>
-      <w:bookmarkEnd w:id="49"/>
     </w:p>
     <w:p>
       <w:pPr>
@@ -8204,18 +7555,18 @@
       <w:pPr>
         <w:pStyle w:val="Ttulo2"/>
       </w:pPr>
-      <w:bookmarkStart w:id="50" w:name="h.mlwc7sfedwxg" w:colFirst="0" w:colLast="0"/>
-      <w:bookmarkStart w:id="51" w:name="h.4r6b4q3kwsu0" w:colFirst="0" w:colLast="0"/>
-      <w:bookmarkStart w:id="52" w:name="_Toc420859312"/>
+      <w:bookmarkStart w:id="49" w:name="h.mlwc7sfedwxg" w:colFirst="0" w:colLast="0"/>
+      <w:bookmarkStart w:id="50" w:name="h.4r6b4q3kwsu0" w:colFirst="0" w:colLast="0"/>
+      <w:bookmarkStart w:id="51" w:name="_Toc420966445"/>
+      <w:bookmarkEnd w:id="49"/>
       <w:bookmarkEnd w:id="50"/>
+      <w:r>
+        <w:t>8</w:t>
+      </w:r>
+      <w:r>
+        <w:t>. Requisitos administrativos de V&amp;V</w:t>
+      </w:r>
       <w:bookmarkEnd w:id="51"/>
-      <w:r>
-        <w:t>8</w:t>
-      </w:r>
-      <w:r>
-        <w:t>. Requisitos administrativos de V&amp;V</w:t>
-      </w:r>
-      <w:bookmarkEnd w:id="52"/>
     </w:p>
     <w:p>
       <w:pPr>
@@ -8238,7 +7589,7 @@
           <w:szCs w:val="28"/>
         </w:rPr>
       </w:pPr>
-      <w:bookmarkStart w:id="53" w:name="_Toc420859313"/>
+      <w:bookmarkStart w:id="52" w:name="_Toc420966446"/>
       <w:r>
         <w:rPr>
           <w:szCs w:val="28"/>
@@ -8257,7 +7608,7 @@
         </w:rPr>
         <w:t xml:space="preserve"> Resolução de anomalias e relatos</w:t>
       </w:r>
-      <w:bookmarkEnd w:id="53"/>
+      <w:bookmarkEnd w:id="52"/>
     </w:p>
     <w:p>
       <w:pPr>
@@ -8283,6 +7634,7 @@
           <w:sz w:val="22"/>
           <w:szCs w:val="22"/>
         </w:rPr>
+        <w:lastRenderedPageBreak/>
         <w:t xml:space="preserve">Metodologia de comunicação de anomalias: Após aferida uma não conformidade, um </w:t>
       </w:r>
       <w:hyperlink r:id="rId12" w:history="1">
@@ -8348,7 +7700,7 @@
           <w:szCs w:val="28"/>
         </w:rPr>
       </w:pPr>
-      <w:bookmarkStart w:id="54" w:name="_Toc420859314"/>
+      <w:bookmarkStart w:id="53" w:name="_Toc420966447"/>
       <w:r>
         <w:rPr>
           <w:rFonts w:eastAsia="Arial"/>
@@ -8373,7 +7725,7 @@
         </w:rPr>
         <w:t>Política de desvio</w:t>
       </w:r>
-      <w:bookmarkEnd w:id="54"/>
+      <w:bookmarkEnd w:id="53"/>
     </w:p>
     <w:p>
       <w:pPr>
@@ -8600,7 +7952,6 @@
           <w:sz w:val="22"/>
           <w:szCs w:val="22"/>
         </w:rPr>
-        <w:lastRenderedPageBreak/>
         <w:t>Se algum dos aspectos a serem monitora</w:t>
       </w:r>
       <w:r>
@@ -8799,16 +8150,16 @@
         <w:pStyle w:val="Ttulo3"/>
         <w:ind w:left="708"/>
       </w:pPr>
-      <w:bookmarkStart w:id="55" w:name="_Toc420657834"/>
-      <w:bookmarkStart w:id="56" w:name="_Toc420859315"/>
+      <w:bookmarkStart w:id="54" w:name="_Toc420657834"/>
+      <w:bookmarkStart w:id="55" w:name="_Toc420966448"/>
       <w:r>
         <w:t>8.3</w:t>
       </w:r>
       <w:r>
         <w:t xml:space="preserve"> Aprovação Formal das Políticas</w:t>
       </w:r>
+      <w:bookmarkEnd w:id="54"/>
       <w:bookmarkEnd w:id="55"/>
-      <w:bookmarkEnd w:id="56"/>
     </w:p>
     <w:p/>
     <w:p>
@@ -8960,7 +8311,7 @@
           <w:szCs w:val="36"/>
         </w:rPr>
       </w:pPr>
-      <w:bookmarkStart w:id="57" w:name="_Toc420859316"/>
+      <w:bookmarkStart w:id="56" w:name="_Toc420966449"/>
       <w:r>
         <w:rPr>
           <w:rFonts w:eastAsia="Arial"/>
@@ -8985,7 +8336,7 @@
         </w:rPr>
         <w:t>Requisitos da documentação dos testes de V&amp;V</w:t>
       </w:r>
-      <w:bookmarkEnd w:id="57"/>
+      <w:bookmarkEnd w:id="56"/>
     </w:p>
     <w:p/>
     <w:p>
@@ -9473,7 +8824,7 @@
             <w:rPr>
               <w:noProof/>
             </w:rPr>
-            <w:t>9</w:t>
+            <w:t>10</w:t>
           </w:r>
           <w:r>
             <w:fldChar w:fldCharType="end"/>
@@ -11887,7 +11238,7 @@
 </file>
 
 <file path=customXml/itemProps1.xml><?xml version="1.0" encoding="utf-8"?>
-<ds:datastoreItem xmlns:ds="http://schemas.openxmlformats.org/officeDocument/2006/customXml" ds:itemID="{752239F5-321B-4EA7-8D8E-243368955AA1}">
+<ds:datastoreItem xmlns:ds="http://schemas.openxmlformats.org/officeDocument/2006/customXml" ds:itemID="{0C58CBC0-3BB4-40C9-8244-F47AB2AEE206}">
   <ds:schemaRefs>
     <ds:schemaRef ds:uri="http://schemas.openxmlformats.org/officeDocument/2006/bibliography"/>
   </ds:schemaRefs>

</xml_diff>